<commit_message>
Feat: image section completed, also replacing placeholders
</commit_message>
<xml_diff>
--- a/reports/RELATÓRIO MODELO - 1.docx
+++ b/reports/RELATÓRIO MODELO - 1.docx
@@ -11,16 +11,16 @@
           <w:noProof/>
         </w:rPr>
         <w:drawing>
-          <wp:inline distT="114300" distB="114300" distL="114300" distR="114300" wp14:anchorId="5E048C0C" wp14:editId="6F7D839F">
+          <wp:inline distT="114300" distB="114300" distL="114300" distR="114300" wp14:anchorId="4524E684" wp14:editId="33AC2767">
             <wp:extent cx="2952750" cy="619125"/>
             <wp:effectExtent l="0" t="0" r="0" b="0"/>
-            <wp:docPr id="1" name="image1.png"/>
+            <wp:docPr id="1" name="image2.png"/>
             <wp:cNvGraphicFramePr/>
             <a:graphic xmlns:a="http://schemas.openxmlformats.org/drawingml/2006/main">
               <a:graphicData uri="http://schemas.openxmlformats.org/drawingml/2006/picture">
                 <pic:pic xmlns:pic="http://schemas.openxmlformats.org/drawingml/2006/picture">
                   <pic:nvPicPr>
-                    <pic:cNvPr id="0" name="image1.png"/>
+                    <pic:cNvPr id="0" name="image2.png"/>
                     <pic:cNvPicPr preferRelativeResize="0"/>
                   </pic:nvPicPr>
                   <pic:blipFill>
@@ -124,16 +124,16 @@
           <w:szCs w:val="20"/>
         </w:rPr>
         <w:drawing>
-          <wp:inline distT="114300" distB="114300" distL="114300" distR="114300" wp14:anchorId="3D2F4DBE" wp14:editId="5AC649EA">
+          <wp:inline distT="114300" distB="114300" distL="114300" distR="114300" wp14:anchorId="6E705EE6" wp14:editId="67F59E81">
             <wp:extent cx="5731200" cy="4724400"/>
             <wp:effectExtent l="0" t="0" r="0" b="0"/>
-            <wp:docPr id="2" name="image2.jpg"/>
+            <wp:docPr id="2" name="image1.jpg"/>
             <wp:cNvGraphicFramePr/>
             <a:graphic xmlns:a="http://schemas.openxmlformats.org/drawingml/2006/main">
               <a:graphicData uri="http://schemas.openxmlformats.org/drawingml/2006/picture">
                 <pic:pic xmlns:pic="http://schemas.openxmlformats.org/drawingml/2006/picture">
                   <pic:nvPicPr>
-                    <pic:cNvPr id="0" name="image2.jpg"/>
+                    <pic:cNvPr id="0" name="image1.jpg"/>
                     <pic:cNvPicPr preferRelativeResize="0"/>
                   </pic:nvPicPr>
                   <pic:blipFill>
@@ -303,13 +303,7 @@
         </w:rPr>
       </w:pPr>
       <w:r>
-        <w:rPr>
-          <w:b/>
-          <w:color w:val="FF0000"/>
-          <w:sz w:val="20"/>
-          <w:szCs w:val="20"/>
-        </w:rPr>
-        <w:t>{{Mês}} 20XX</w:t>
+        <w:t>junho de 2025</w:t>
       </w:r>
     </w:p>
     <w:p>
@@ -334,36 +328,22 @@
         </w:rPr>
       </w:pPr>
       <w:r>
-        <w:rPr>
-          <w:b/>
-          <w:sz w:val="20"/>
-          <w:szCs w:val="20"/>
-        </w:rPr>
-        <w:t>RELATÓRIO DE FISCALIZAÇÃO PROC ADM CS Nº 0</w:t>
-      </w:r>
-      <w:r>
+        <w:t>RELATÓRIO DE FISCALIZAÇÃO PROC ADM CS 0025/2024</w:t>
+      </w:r>
+    </w:p>
+    <w:p>
+      <w:pPr>
+        <w:spacing w:before="240" w:after="240" w:line="240" w:lineRule="auto"/>
+        <w:jc w:val="center"/>
         <w:rPr>
           <w:b/>
           <w:color w:val="FF0000"/>
           <w:sz w:val="20"/>
           <w:szCs w:val="20"/>
         </w:rPr>
-        <w:t>XX/20XX</w:t>
-      </w:r>
-    </w:p>
-    <w:p>
-      <w:pPr>
-        <w:spacing w:before="240" w:after="240" w:line="240" w:lineRule="auto"/>
-        <w:jc w:val="center"/>
-        <w:rPr>
-          <w:b/>
-          <w:color w:val="FF0000"/>
-          <w:sz w:val="20"/>
-          <w:szCs w:val="20"/>
-        </w:rPr>
-      </w:pPr>
-      <w:r>
-        <w:t>SEI N° N° 234.23443</w:t>
+      </w:pPr>
+      <w:r>
+        <w:t>SEI N° 900.000.000</w:t>
       </w:r>
     </w:p>
     <w:p>
@@ -629,6 +609,7 @@
                 <w:szCs w:val="20"/>
               </w:rPr>
             </w:pPr>
+            <w:proofErr w:type="spellStart"/>
             <w:r>
               <w:rPr>
                 <w:sz w:val="20"/>
@@ -636,6 +617,7 @@
               </w:rPr>
               <w:t>EEab</w:t>
             </w:r>
+            <w:proofErr w:type="spellEnd"/>
           </w:p>
         </w:tc>
         <w:tc>
@@ -690,6 +672,7 @@
                 <w:szCs w:val="20"/>
               </w:rPr>
             </w:pPr>
+            <w:proofErr w:type="spellStart"/>
             <w:r>
               <w:rPr>
                 <w:sz w:val="20"/>
@@ -697,6 +680,7 @@
               </w:rPr>
               <w:t>EEat</w:t>
             </w:r>
+            <w:proofErr w:type="spellEnd"/>
           </w:p>
         </w:tc>
         <w:tc>
@@ -2306,7 +2290,39 @@
           <w:sz w:val="20"/>
           <w:szCs w:val="20"/>
         </w:rPr>
-        <w:t>Nesse sentido, a Coordenadoria de Saneamento da Arpe (CSAN) desempenha um papel fundamental, através de ações regulatórias e de fiscalização, estrategicamente alinhadas à sua Agenda Regulatória, com o objetivo de realizar análises das unidades operacionais dos SAAs e de SESs, observando as condições operacionais, de conservação e de manutenção das unidades, verificação da legislação vigente, da qualidade e excelência operacional, da satisfação do usuário e da qualidade do serviço prestado.</w:t>
+        <w:t xml:space="preserve">Nesse sentido, a Coordenadoria de Saneamento da Arpe (CSAN) desempenha um papel fundamental, através de ações regulatórias e de fiscalização, estrategicamente alinhadas à sua Agenda Regulatória, com o objetivo de realizar análises das unidades operacionais dos </w:t>
+      </w:r>
+      <w:proofErr w:type="spellStart"/>
+      <w:r>
+        <w:rPr>
+          <w:sz w:val="20"/>
+          <w:szCs w:val="20"/>
+        </w:rPr>
+        <w:t>SAAs</w:t>
+      </w:r>
+      <w:proofErr w:type="spellEnd"/>
+      <w:r>
+        <w:rPr>
+          <w:sz w:val="20"/>
+          <w:szCs w:val="20"/>
+        </w:rPr>
+        <w:t xml:space="preserve"> e de </w:t>
+      </w:r>
+      <w:proofErr w:type="spellStart"/>
+      <w:r>
+        <w:rPr>
+          <w:sz w:val="20"/>
+          <w:szCs w:val="20"/>
+        </w:rPr>
+        <w:t>SESs</w:t>
+      </w:r>
+      <w:proofErr w:type="spellEnd"/>
+      <w:r>
+        <w:rPr>
+          <w:sz w:val="20"/>
+          <w:szCs w:val="20"/>
+        </w:rPr>
+        <w:t>, observando as condições operacionais, de conservação e de manutenção das unidades, verificação da legislação vigente, da qualidade e excelência operacional, da satisfação do usuário e da qualidade do serviço prestado.</w:t>
       </w:r>
     </w:p>
     <w:p>
@@ -2319,7 +2335,7 @@
         </w:rPr>
       </w:pPr>
       <w:r>
-        <w:t>Portanto, este relatório apresenta os resultados da mais recente fiscalização in loco realizada no município de Palmares, refletindo o compromisso da Arpe com a transparência, a responsabilização, a melhoria contínua, a satisfação dos usuários e integrando elementos da gestão da fiscalização indireta com a direta. Com isso, determinações e recomendações estão detalhadas neste relatório.</w:t>
+        <w:t>Portanto, este relatório apresenta os resultados da mais recente fiscalização in loco realizada no município de Itamaraca, refletindo o compromisso da Arpe com a transparência, a responsabilização, a melhoria contínua, a satisfação dos usuários e integrando elementos da gestão da fiscalização indireta com a direta. Com isso, determinações e recomendações estão detalhadas neste relatório.</w:t>
       </w:r>
     </w:p>
     <w:p>
@@ -2383,7 +2399,7 @@
         </w:rPr>
       </w:pPr>
       <w:r>
-        <w:t>A fiscalização direta e periódica dos SAAs do município de Palmares tem por objetivo verificar o grau de conformidade das unidades operacionais dos com as legislações e normas vigentes dos serviços de abastecimento de água e determinar e/ou recomendar medidas corretivas, com foco na qualidade dos serviços prestados, considerando a segurança, a qualidade, a regularidade e continuidade. Os objetivos específicos são:</w:t>
+        <w:t>A fiscalização direta e periódica dos SAAs do município de Itamaraca tem por objetivo verificar o grau de conformidade das unidades operacionais dos com as legislações e normas vigentes dos serviços de abastecimento de água e determinar e/ou recomendar medidas corretivas, com foco na qualidade dos serviços prestados, considerando a segurança, a qualidade, a regularidade e continuidade. Os objetivos específicos são:</w:t>
       </w:r>
     </w:p>
     <w:p>
@@ -2842,7 +2858,23 @@
                 <w:sz w:val="20"/>
                 <w:szCs w:val="20"/>
               </w:rPr>
-              <w:t>Avenida Cruz Cabugá, 1387 - Santo Amaro - Recife, PE - CEP: 50040-905</w:t>
+              <w:t xml:space="preserve">Avenida Cruz </w:t>
+            </w:r>
+            <w:proofErr w:type="spellStart"/>
+            <w:r>
+              <w:rPr>
+                <w:sz w:val="20"/>
+                <w:szCs w:val="20"/>
+              </w:rPr>
+              <w:t>Cabugá</w:t>
+            </w:r>
+            <w:proofErr w:type="spellEnd"/>
+            <w:r>
+              <w:rPr>
+                <w:sz w:val="20"/>
+                <w:szCs w:val="20"/>
+              </w:rPr>
+              <w:t>, 1387 - Santo Amaro - Recife, PE - CEP: 50040-905</w:t>
             </w:r>
           </w:p>
         </w:tc>
@@ -2990,7 +3022,7 @@
               </w:rPr>
             </w:pPr>
             <w:r>
-              <w:t>Palmares</w:t>
+              <w:t>Itamaraca</w:t>
             </w:r>
           </w:p>
         </w:tc>
@@ -3257,7 +3289,23 @@
                 <w:sz w:val="20"/>
                 <w:szCs w:val="20"/>
               </w:rPr>
-              <w:t>Av. Cruz Cabugá, 1387 - Santo Amaro - Recife, PE - CEP: 50040-905</w:t>
+              <w:t xml:space="preserve">Av. Cruz </w:t>
+            </w:r>
+            <w:proofErr w:type="spellStart"/>
+            <w:r>
+              <w:rPr>
+                <w:sz w:val="20"/>
+                <w:szCs w:val="20"/>
+              </w:rPr>
+              <w:t>Cabugá</w:t>
+            </w:r>
+            <w:proofErr w:type="spellEnd"/>
+            <w:r>
+              <w:rPr>
+                <w:sz w:val="20"/>
+                <w:szCs w:val="20"/>
+              </w:rPr>
+              <w:t>, 1387 - Santo Amaro - Recife, PE - CEP: 50040-905</w:t>
             </w:r>
           </w:p>
         </w:tc>
@@ -3746,7 +3794,7 @@
               </w:rPr>
             </w:pPr>
             <w:r>
-              <w:t>03/05/2025 até 27/07/2025 de 2025.</w:t>
+              <w:t>10/06/2025 até 13/06/2025</w:t>
             </w:r>
           </w:p>
         </w:tc>
@@ -3883,7 +3931,7 @@
         </w:rPr>
       </w:pPr>
       <w:r>
-        <w:t>A fiscalização direta e periódica do município de Palmares realizada por analistas da Coordenadoria de Saneamento da Arpe é submetida a uma metodologia que promova a qualidade e eficiência dos serviços prestados. Ela é organizada em três etapas: Preparação e Planejamento, Execução da Fiscalização e Monitoramento e Avaliação.</w:t>
+        <w:t>A fiscalização direta e periódica do município de Itamaraca realizada por analistas da Coordenadoria de Saneamento da Arpe é submetida a uma metodologia que promova a qualidade e eficiência dos serviços prestados. Ela é organizada em três etapas: Preparação e Planejamento, Execução da Fiscalização e Monitoramento e Avaliação.</w:t>
       </w:r>
     </w:p>
     <w:p>
@@ -3953,7 +4001,23 @@
           <w:sz w:val="20"/>
           <w:szCs w:val="20"/>
         </w:rPr>
-        <w:t xml:space="preserve"> - a execução da fiscalização é pautada por um arcabouço de normas e diretrizes, possibilitando que todas as etapas dos SASs sejam desenvolvidas de maneira eficiente e em conformidade aos padrões estabelecidos:</w:t>
+        <w:t xml:space="preserve"> - a execução da fiscalização é pautada por um arcabouço de normas e diretrizes, possibilitando que todas as etapas dos </w:t>
+      </w:r>
+      <w:proofErr w:type="spellStart"/>
+      <w:r>
+        <w:rPr>
+          <w:sz w:val="20"/>
+          <w:szCs w:val="20"/>
+        </w:rPr>
+        <w:t>SASs</w:t>
+      </w:r>
+      <w:proofErr w:type="spellEnd"/>
+      <w:r>
+        <w:rPr>
+          <w:sz w:val="20"/>
+          <w:szCs w:val="20"/>
+        </w:rPr>
+        <w:t xml:space="preserve"> sejam desenvolvidas de maneira eficiente e em conformidade aos padrões estabelecidos:</w:t>
       </w:r>
     </w:p>
     <w:p>
@@ -4077,13 +4141,41 @@
         </w:rPr>
         <w:t xml:space="preserve">Resoluções da ARPE nº 062/2009, </w:t>
       </w:r>
+      <w:proofErr w:type="spellStart"/>
       <w:r>
         <w:rPr>
           <w:sz w:val="20"/>
           <w:szCs w:val="20"/>
           <w:highlight w:val="yellow"/>
         </w:rPr>
-        <w:t>xx de 2024 e yy de 2024</w:t>
+        <w:t>xx</w:t>
+      </w:r>
+      <w:proofErr w:type="spellEnd"/>
+      <w:r>
+        <w:rPr>
+          <w:sz w:val="20"/>
+          <w:szCs w:val="20"/>
+          <w:highlight w:val="yellow"/>
+        </w:rPr>
+        <w:t xml:space="preserve"> de 2024 e </w:t>
+      </w:r>
+      <w:proofErr w:type="spellStart"/>
+      <w:r>
+        <w:rPr>
+          <w:sz w:val="20"/>
+          <w:szCs w:val="20"/>
+          <w:highlight w:val="yellow"/>
+        </w:rPr>
+        <w:t>yy</w:t>
+      </w:r>
+      <w:proofErr w:type="spellEnd"/>
+      <w:r>
+        <w:rPr>
+          <w:sz w:val="20"/>
+          <w:szCs w:val="20"/>
+          <w:highlight w:val="yellow"/>
+        </w:rPr>
+        <w:t xml:space="preserve"> de 2024</w:t>
       </w:r>
       <w:r>
         <w:rPr>
@@ -5232,12 +5324,37 @@
                 <w:szCs w:val="20"/>
               </w:rPr>
             </w:pPr>
-            <w:r>
-              <w:rPr>
-                <w:sz w:val="20"/>
-                <w:szCs w:val="20"/>
-              </w:rPr>
-              <w:t>ETAs Certificadas (ISOs 9.000 e 14.000)</w:t>
+            <w:proofErr w:type="spellStart"/>
+            <w:r>
+              <w:rPr>
+                <w:sz w:val="20"/>
+                <w:szCs w:val="20"/>
+              </w:rPr>
+              <w:t>ETAs</w:t>
+            </w:r>
+            <w:proofErr w:type="spellEnd"/>
+            <w:r>
+              <w:rPr>
+                <w:sz w:val="20"/>
+                <w:szCs w:val="20"/>
+              </w:rPr>
+              <w:t xml:space="preserve"> Certificadas (</w:t>
+            </w:r>
+            <w:proofErr w:type="spellStart"/>
+            <w:r>
+              <w:rPr>
+                <w:sz w:val="20"/>
+                <w:szCs w:val="20"/>
+              </w:rPr>
+              <w:t>ISOs</w:t>
+            </w:r>
+            <w:proofErr w:type="spellEnd"/>
+            <w:r>
+              <w:rPr>
+                <w:sz w:val="20"/>
+                <w:szCs w:val="20"/>
+              </w:rPr>
+              <w:t xml:space="preserve"> 9.000 e 14.000)</w:t>
             </w:r>
           </w:p>
         </w:tc>
@@ -5649,15 +5766,41 @@
                 <w:sz w:val="20"/>
                 <w:szCs w:val="20"/>
               </w:rPr>
-              <w:t xml:space="preserve">Plano de Ação para presença de Coliformes Totais nas ETAs e </w:t>
-            </w:r>
+              <w:t xml:space="preserve">Plano de Ação para presença de Coliformes Totais nas </w:t>
+            </w:r>
+            <w:proofErr w:type="spellStart"/>
+            <w:r>
+              <w:rPr>
+                <w:sz w:val="20"/>
+                <w:szCs w:val="20"/>
+              </w:rPr>
+              <w:t>ETAs</w:t>
+            </w:r>
+            <w:proofErr w:type="spellEnd"/>
+            <w:r>
+              <w:rPr>
+                <w:sz w:val="20"/>
+                <w:szCs w:val="20"/>
+              </w:rPr>
+              <w:t xml:space="preserve"> e </w:t>
+            </w:r>
+            <w:proofErr w:type="spellStart"/>
             <w:r>
               <w:rPr>
                 <w:i/>
                 <w:sz w:val="20"/>
                 <w:szCs w:val="20"/>
               </w:rPr>
-              <w:t>E. Coli</w:t>
+              <w:t>E</w:t>
+            </w:r>
+            <w:proofErr w:type="spellEnd"/>
+            <w:r>
+              <w:rPr>
+                <w:i/>
+                <w:sz w:val="20"/>
+                <w:szCs w:val="20"/>
+              </w:rPr>
+              <w:t>. Coli</w:t>
             </w:r>
             <w:r>
               <w:rPr>
@@ -5768,7 +5911,7 @@
         </w:rPr>
       </w:pPr>
       <w:r>
-        <w:t>Tabela 2 - Descrição dos SAA Palmares.</w:t>
+        <w:t>Tabela 2 - Descrição dos SAA Itamaraca.</w:t>
       </w:r>
     </w:p>
     <w:p>
@@ -5867,7 +6010,7 @@
         </w:rPr>
       </w:pPr>
       <w:r>
-        <w:t>Tabela 3 - Contexto histórico resumido das fiscalizações do município de  Palmares.</w:t>
+        <w:t>Tabela 3 - Contexto histórico resumido das fiscalizações do município de  Itamaraca.</w:t>
       </w:r>
     </w:p>
     <w:tbl>
@@ -6046,7 +6189,25 @@
                 <w:sz w:val="20"/>
                 <w:szCs w:val="20"/>
               </w:rPr>
-              <w:t>TOTAL DE NCs DA ÚLTIMA FISCALIZAÇÂO</w:t>
+              <w:t xml:space="preserve">TOTAL DE </w:t>
+            </w:r>
+            <w:proofErr w:type="spellStart"/>
+            <w:r>
+              <w:rPr>
+                <w:b/>
+                <w:sz w:val="20"/>
+                <w:szCs w:val="20"/>
+              </w:rPr>
+              <w:t>NCs</w:t>
+            </w:r>
+            <w:proofErr w:type="spellEnd"/>
+            <w:r>
+              <w:rPr>
+                <w:b/>
+                <w:sz w:val="20"/>
+                <w:szCs w:val="20"/>
+              </w:rPr>
+              <w:t xml:space="preserve"> DA ÚLTIMA FISCALIZAÇÂO</w:t>
             </w:r>
           </w:p>
         </w:tc>
@@ -6193,13 +6354,23 @@
                 <w:szCs w:val="20"/>
               </w:rPr>
             </w:pPr>
+            <w:proofErr w:type="spellStart"/>
             <w:r>
               <w:rPr>
                 <w:b/>
                 <w:sz w:val="20"/>
                 <w:szCs w:val="20"/>
               </w:rPr>
-              <w:t>NCs RESIDUAIS</w:t>
+              <w:t>NCs</w:t>
+            </w:r>
+            <w:proofErr w:type="spellEnd"/>
+            <w:r>
+              <w:rPr>
+                <w:b/>
+                <w:sz w:val="20"/>
+                <w:szCs w:val="20"/>
+              </w:rPr>
+              <w:t xml:space="preserve"> RESIDUAIS</w:t>
             </w:r>
           </w:p>
         </w:tc>
@@ -6279,7 +6450,23 @@
           <w:sz w:val="20"/>
           <w:szCs w:val="20"/>
         </w:rPr>
-        <w:t xml:space="preserve"> – os principais elementos avaliados na fase preparatória estão descritas nas </w:t>
+        <w:t xml:space="preserve"> – os principais elementos avaliados na fase preparatória estão </w:t>
+      </w:r>
+      <w:proofErr w:type="gramStart"/>
+      <w:r>
+        <w:rPr>
+          <w:sz w:val="20"/>
+          <w:szCs w:val="20"/>
+        </w:rPr>
+        <w:t>descritas</w:t>
+      </w:r>
+      <w:proofErr w:type="gramEnd"/>
+      <w:r>
+        <w:rPr>
+          <w:sz w:val="20"/>
+          <w:szCs w:val="20"/>
+        </w:rPr>
+        <w:t xml:space="preserve"> nas </w:t>
       </w:r>
       <w:r>
         <w:rPr>
@@ -6333,7 +6520,7 @@
         </w:rPr>
       </w:pPr>
       <w:r>
-        <w:t>Tabela 4 - Informações do prestador de serviços e do município de Palmares.</w:t>
+        <w:t>Tabela 4 - Informações do prestador de serviços e do município de Itamaraca.</w:t>
       </w:r>
     </w:p>
     <w:tbl>
@@ -7243,7 +7430,7 @@
         </w:rPr>
       </w:pPr>
       <w:r>
-        <w:t>Tabela 5 - Principais Indicadores Regulatórios do município Palmares.</w:t>
+        <w:t>Tabela 5 - Principais Indicadores Regulatórios do município Itamaraca.</w:t>
       </w:r>
     </w:p>
     <w:tbl>
@@ -7598,7 +7785,7 @@
               </w:rPr>
             </w:pPr>
             <w:r>
-              <w:t xml:space="preserve"> Palmares</w:t>
+              <w:t xml:space="preserve"> Itamaraca</w:t>
             </w:r>
           </w:p>
         </w:tc>
@@ -8347,13 +8534,23 @@
           <w:highlight w:val="yellow"/>
         </w:rPr>
       </w:pPr>
-      <w:r>
-        <w:rPr>
-          <w:b/>
-          <w:sz w:val="20"/>
-          <w:szCs w:val="20"/>
-        </w:rPr>
-        <w:t>Obs:</w:t>
+      <w:proofErr w:type="spellStart"/>
+      <w:r>
+        <w:rPr>
+          <w:b/>
+          <w:sz w:val="20"/>
+          <w:szCs w:val="20"/>
+        </w:rPr>
+        <w:t>Obs</w:t>
+      </w:r>
+      <w:proofErr w:type="spellEnd"/>
+      <w:r>
+        <w:rPr>
+          <w:b/>
+          <w:sz w:val="20"/>
+          <w:szCs w:val="20"/>
+        </w:rPr>
+        <w:t>:</w:t>
       </w:r>
       <w:r>
         <w:rPr>
@@ -8402,7 +8599,43 @@
           <w:szCs w:val="20"/>
           <w:highlight w:val="yellow"/>
         </w:rPr>
-        <w:t xml:space="preserve"> estão alguns indicadores regulatórios, com destaque para o IUA (99%), indicando uma elevada universalização do abastecimento de água e o atingimento da meta contratual para o ano de 2023. Para o IPD (valor acumulado para o ano de 2023), com 63,76 %, mostra uma ineficiência significativa do sistema. O IQAP na rede de distribuição têm um valor de 92 % sugerindo que a qualidade da água distribuída é relativamente boa e que atende a maioria dos padrões de potabilidade exigidos. Por fim, para os Indicadores IUE, IUT, ICA e ICE não existe qualquer tipo de informação associada, o que dificulta uma avaliação mais detalhada e chama a atenção para a necessidade de investimentos e melhorias para atingir as metas de universalização do saneamento, apesar de estar destacado na planilha de acompanhamento (processo SEI nº0030200027.004527/2023-88) que o município atendeu as metas contratuais para o ano de 2023."</w:t>
+        <w:t xml:space="preserve"> estão alguns indicadores regulatórios, com destaque para o IUA (99%), indicando uma elevada universalização do abastecimento de água e o atingimento da meta contratual para o ano de 2023. Para o IPD (valor acumulado para o ano de 2023), com 63,76 %, mostra uma ineficiência significativa do sistema. </w:t>
+      </w:r>
+      <w:proofErr w:type="gramStart"/>
+      <w:r>
+        <w:rPr>
+          <w:sz w:val="20"/>
+          <w:szCs w:val="20"/>
+          <w:highlight w:val="yellow"/>
+        </w:rPr>
+        <w:t>O IQAP na rede de distribuição têm</w:t>
+      </w:r>
+      <w:proofErr w:type="gramEnd"/>
+      <w:r>
+        <w:rPr>
+          <w:sz w:val="20"/>
+          <w:szCs w:val="20"/>
+          <w:highlight w:val="yellow"/>
+        </w:rPr>
+        <w:t xml:space="preserve"> um valor de 92 % sugerindo que a qualidade da água distribuída é relativamente </w:t>
+      </w:r>
+      <w:proofErr w:type="spellStart"/>
+      <w:r>
+        <w:rPr>
+          <w:sz w:val="20"/>
+          <w:szCs w:val="20"/>
+          <w:highlight w:val="yellow"/>
+        </w:rPr>
+        <w:t>boa</w:t>
+      </w:r>
+      <w:proofErr w:type="spellEnd"/>
+      <w:r>
+        <w:rPr>
+          <w:sz w:val="20"/>
+          <w:szCs w:val="20"/>
+          <w:highlight w:val="yellow"/>
+        </w:rPr>
+        <w:t xml:space="preserve"> e que atende a maioria dos padrões de potabilidade exigidos. Por fim, para os Indicadores IUE, IUT, ICA e ICE não existe qualquer tipo de informação associada, o que dificulta uma avaliação mais detalhada e chama a atenção para a necessidade de investimentos e melhorias para atingir as metas de universalização do saneamento, apesar de estar destacado na planilha de acompanhamento (processo SEI nº0030200027.004527/2023-88) que o município atendeu as metas contratuais para o ano de 2023."</w:t>
       </w:r>
     </w:p>
     <w:p>
@@ -8460,7 +8693,7 @@
         </w:rPr>
       </w:pPr>
       <w:r>
-        <w:t>No período de 03/05/2025 até 27/07/2025 de 2025, os analistas 1 e 2, executaram a fiscalização periódica direta no município de Palmares. As Não Conformidades constatadas in loco estão relacionadas na Tabela 6 e os seus registros fotográficos estão no Apêndice 1.</w:t>
+        <w:t>No período de 10/06/2025 até 13/06/2025 de 2025, os analistas 1 e 2, executaram a fiscalização periódica direta no município de Itamaraca. As Não Conformidades constatadas in loco estão relacionadas na Tabela 6 e os seus registros fotográficos estão no Apêndice 1.</w:t>
       </w:r>
     </w:p>
     <w:p>
@@ -8483,7 +8716,7 @@
         </w:rPr>
       </w:pPr>
       <w:r>
-        <w:t>Tabela 6 - Lista de NCs do SAA Palmares.</w:t>
+        <w:t>Tabela 6 - Lista de NCs do SAA Itamaraca.</w:t>
       </w:r>
     </w:p>
     <w:p>
@@ -8515,6 +8748,7 @@
           <w:highlight w:val="yellow"/>
         </w:rPr>
       </w:pPr>
+      <w:proofErr w:type="spellStart"/>
       <w:r>
         <w:rPr>
           <w:b/>
@@ -8522,7 +8756,16 @@
           <w:szCs w:val="20"/>
         </w:rPr>
         <w:lastRenderedPageBreak/>
-        <w:t xml:space="preserve">Obs: </w:t>
+        <w:t>Obs</w:t>
+      </w:r>
+      <w:proofErr w:type="spellEnd"/>
+      <w:r>
+        <w:rPr>
+          <w:b/>
+          <w:sz w:val="20"/>
+          <w:szCs w:val="20"/>
+        </w:rPr>
+        <w:t xml:space="preserve">: </w:t>
       </w:r>
       <w:r>
         <w:rPr>
@@ -8537,7 +8780,61 @@
           <w:szCs w:val="20"/>
           <w:highlight w:val="yellow"/>
         </w:rPr>
-        <w:t>"A última fiscalização aconteceu em 2018 com a constatação de 35 (trinta e cinco) NCs, em 2023 aconteceu a fiscalização de retorno, com a verificação de 7 (sete) NCs. A mais recente fiscalização resultou em 23 (vinte e três) NCs. Confrontando as últimas fiscalizações com a atual tem-se que:</w:t>
+        <w:t xml:space="preserve">"A última fiscalização aconteceu em 2018 com a constatação de 35 (trinta e cinco) </w:t>
+      </w:r>
+      <w:proofErr w:type="spellStart"/>
+      <w:r>
+        <w:rPr>
+          <w:sz w:val="20"/>
+          <w:szCs w:val="20"/>
+          <w:highlight w:val="yellow"/>
+        </w:rPr>
+        <w:t>NCs</w:t>
+      </w:r>
+      <w:proofErr w:type="spellEnd"/>
+      <w:r>
+        <w:rPr>
+          <w:sz w:val="20"/>
+          <w:szCs w:val="20"/>
+          <w:highlight w:val="yellow"/>
+        </w:rPr>
+        <w:t xml:space="preserve">, em 2023 aconteceu a fiscalização de retorno, com a verificação de 7 (sete) </w:t>
+      </w:r>
+      <w:proofErr w:type="spellStart"/>
+      <w:r>
+        <w:rPr>
+          <w:sz w:val="20"/>
+          <w:szCs w:val="20"/>
+          <w:highlight w:val="yellow"/>
+        </w:rPr>
+        <w:t>NCs</w:t>
+      </w:r>
+      <w:proofErr w:type="spellEnd"/>
+      <w:r>
+        <w:rPr>
+          <w:sz w:val="20"/>
+          <w:szCs w:val="20"/>
+          <w:highlight w:val="yellow"/>
+        </w:rPr>
+        <w:t xml:space="preserve">. A mais recente fiscalização resultou em 23 (vinte e três) </w:t>
+      </w:r>
+      <w:proofErr w:type="spellStart"/>
+      <w:r>
+        <w:rPr>
+          <w:sz w:val="20"/>
+          <w:szCs w:val="20"/>
+          <w:highlight w:val="yellow"/>
+        </w:rPr>
+        <w:t>NCs</w:t>
+      </w:r>
+      <w:proofErr w:type="spellEnd"/>
+      <w:r>
+        <w:rPr>
+          <w:sz w:val="20"/>
+          <w:szCs w:val="20"/>
+          <w:highlight w:val="yellow"/>
+        </w:rPr>
+        <w:t>. Confrontando as últimas fiscalizações com a atual tem-se que:</w:t>
       </w:r>
     </w:p>
     <w:p>
@@ -8642,7 +8939,25 @@
           <w:szCs w:val="20"/>
           <w:highlight w:val="yellow"/>
         </w:rPr>
-        <w:t>Presença de vários pontos de vazamento no corpo do RAP - Murupé, além da registrada na Foto 15.</w:t>
+        <w:t xml:space="preserve">Presença de vários pontos de vazamento no corpo do RAP - </w:t>
+      </w:r>
+      <w:proofErr w:type="spellStart"/>
+      <w:r>
+        <w:rPr>
+          <w:sz w:val="20"/>
+          <w:szCs w:val="20"/>
+          <w:highlight w:val="yellow"/>
+        </w:rPr>
+        <w:t>Murupé</w:t>
+      </w:r>
+      <w:proofErr w:type="spellEnd"/>
+      <w:r>
+        <w:rPr>
+          <w:sz w:val="20"/>
+          <w:szCs w:val="20"/>
+          <w:highlight w:val="yellow"/>
+        </w:rPr>
+        <w:t>, além da registrada na Foto 15.</w:t>
       </w:r>
     </w:p>
     <w:p>
@@ -8686,7 +9001,43 @@
           <w:szCs w:val="20"/>
           <w:highlight w:val="yellow"/>
         </w:rPr>
-        <w:t xml:space="preserve">Atenção com a "manutenção limpeza e conservação na unidade EEab - Vertentinha, principalmente no banheiro da elevatório. Este ponto também foi observado no </w:t>
+        <w:t xml:space="preserve">Atenção com a "manutenção limpeza e conservação na unidade </w:t>
+      </w:r>
+      <w:proofErr w:type="spellStart"/>
+      <w:r>
+        <w:rPr>
+          <w:sz w:val="20"/>
+          <w:szCs w:val="20"/>
+          <w:highlight w:val="yellow"/>
+        </w:rPr>
+        <w:t>EEab</w:t>
+      </w:r>
+      <w:proofErr w:type="spellEnd"/>
+      <w:r>
+        <w:rPr>
+          <w:sz w:val="20"/>
+          <w:szCs w:val="20"/>
+          <w:highlight w:val="yellow"/>
+        </w:rPr>
+        <w:t xml:space="preserve"> - </w:t>
+      </w:r>
+      <w:proofErr w:type="spellStart"/>
+      <w:r>
+        <w:rPr>
+          <w:sz w:val="20"/>
+          <w:szCs w:val="20"/>
+          <w:highlight w:val="yellow"/>
+        </w:rPr>
+        <w:t>Vertentinha</w:t>
+      </w:r>
+      <w:proofErr w:type="spellEnd"/>
+      <w:r>
+        <w:rPr>
+          <w:sz w:val="20"/>
+          <w:szCs w:val="20"/>
+          <w:highlight w:val="yellow"/>
+        </w:rPr>
+        <w:t xml:space="preserve">, principalmente no banheiro da elevatório. Este ponto também foi observado no </w:t>
       </w:r>
       <w:r>
         <w:rPr>
@@ -8924,8 +9275,18 @@
                 <w:sz w:val="20"/>
                 <w:szCs w:val="20"/>
               </w:rPr>
-              <w:t>CLORO (mg.L</w:t>
-            </w:r>
+              <w:t>CLORO (</w:t>
+            </w:r>
+            <w:proofErr w:type="gramStart"/>
+            <w:r>
+              <w:rPr>
+                <w:b/>
+                <w:sz w:val="20"/>
+                <w:szCs w:val="20"/>
+              </w:rPr>
+              <w:t>mg.L</w:t>
+            </w:r>
+            <w:proofErr w:type="gramEnd"/>
             <w:r>
               <w:rPr>
                 <w:b/>
@@ -9405,13 +9766,23 @@
           <w:highlight w:val="yellow"/>
         </w:rPr>
       </w:pPr>
-      <w:r>
-        <w:rPr>
-          <w:b/>
-          <w:sz w:val="20"/>
-          <w:szCs w:val="20"/>
-        </w:rPr>
-        <w:t>Obs:</w:t>
+      <w:proofErr w:type="spellStart"/>
+      <w:r>
+        <w:rPr>
+          <w:b/>
+          <w:sz w:val="20"/>
+          <w:szCs w:val="20"/>
+        </w:rPr>
+        <w:t>Obs</w:t>
+      </w:r>
+      <w:proofErr w:type="spellEnd"/>
+      <w:r>
+        <w:rPr>
+          <w:b/>
+          <w:sz w:val="20"/>
+          <w:szCs w:val="20"/>
+        </w:rPr>
+        <w:t>:</w:t>
       </w:r>
       <w:r>
         <w:rPr>
@@ -9443,7 +9814,25 @@
           <w:szCs w:val="20"/>
           <w:highlight w:val="yellow"/>
         </w:rPr>
-        <w:t xml:space="preserve"> são em relação a saída do tratamento de água, a turbidez na saída do(s) filtro(s) e o cloro residual livre após o tratamento final. De acordo com a Portaria GM/MS Nº888/2021, o cloro encontra-se dentro dos padrões estabelecidos, entretanto, a turbidez está fora do intervalo. Para a ETA - Murupé os parâmetros não foram aferidos pois a sala de química estava em manutenção.</w:t>
+        <w:t xml:space="preserve"> são em relação a saída do tratamento de água, a turbidez na saída do(s) filtro(s) e o cloro residual livre após o tratamento final. De acordo com a Portaria GM/MS Nº888/2021, o cloro encontra-se dentro dos padrões estabelecidos, entretanto, a turbidez está fora do intervalo. Para a ETA - </w:t>
+      </w:r>
+      <w:proofErr w:type="spellStart"/>
+      <w:r>
+        <w:rPr>
+          <w:sz w:val="20"/>
+          <w:szCs w:val="20"/>
+          <w:highlight w:val="yellow"/>
+        </w:rPr>
+        <w:t>Murupé</w:t>
+      </w:r>
+      <w:proofErr w:type="spellEnd"/>
+      <w:r>
+        <w:rPr>
+          <w:sz w:val="20"/>
+          <w:szCs w:val="20"/>
+          <w:highlight w:val="yellow"/>
+        </w:rPr>
+        <w:t xml:space="preserve"> os parâmetros não foram aferidos pois a sala de química estava em manutenção.</w:t>
       </w:r>
     </w:p>
     <w:p>
@@ -9473,8 +9862,27 @@
           <w:szCs w:val="20"/>
           <w:highlight w:val="yellow"/>
         </w:rPr>
-        <w:t xml:space="preserve">A Compesa enviou o Plano de Amostragem do Monitoramento da Qualidade da Água e o Plano de Ação para Presença de Coliformes Totais nas ETAs e </w:t>
-      </w:r>
+        <w:t xml:space="preserve">A Compesa enviou o Plano de Amostragem do Monitoramento da Qualidade da Água e o Plano de Ação para Presença de Coliformes Totais nas </w:t>
+      </w:r>
+      <w:proofErr w:type="spellStart"/>
+      <w:r>
+        <w:rPr>
+          <w:sz w:val="20"/>
+          <w:szCs w:val="20"/>
+          <w:highlight w:val="yellow"/>
+        </w:rPr>
+        <w:t>ETAs</w:t>
+      </w:r>
+      <w:proofErr w:type="spellEnd"/>
+      <w:r>
+        <w:rPr>
+          <w:sz w:val="20"/>
+          <w:szCs w:val="20"/>
+          <w:highlight w:val="yellow"/>
+        </w:rPr>
+        <w:t xml:space="preserve"> e </w:t>
+      </w:r>
+      <w:proofErr w:type="spellStart"/>
       <w:r>
         <w:rPr>
           <w:i/>
@@ -9482,6 +9890,51 @@
           <w:szCs w:val="20"/>
           <w:highlight w:val="yellow"/>
         </w:rPr>
+        <w:t>E</w:t>
+      </w:r>
+      <w:proofErr w:type="spellEnd"/>
+      <w:r>
+        <w:rPr>
+          <w:i/>
+          <w:sz w:val="20"/>
+          <w:szCs w:val="20"/>
+          <w:highlight w:val="yellow"/>
+        </w:rPr>
+        <w:t>. coli</w:t>
+      </w:r>
+      <w:r>
+        <w:rPr>
+          <w:sz w:val="20"/>
+          <w:szCs w:val="20"/>
+          <w:highlight w:val="yellow"/>
+        </w:rPr>
+        <w:t xml:space="preserve"> na Rede de Distribuição. A primeira descreve uma metodologia detalhada para garantir que a água fornecida à população atenda aos padrões de qualidade exigidos e a segunda sobre as ações a serem tomadas quando são identificadas presenças de coliformes totais nas saídas das </w:t>
+      </w:r>
+      <w:proofErr w:type="spellStart"/>
+      <w:r>
+        <w:rPr>
+          <w:sz w:val="20"/>
+          <w:szCs w:val="20"/>
+          <w:highlight w:val="yellow"/>
+        </w:rPr>
+        <w:t>ETAs</w:t>
+      </w:r>
+      <w:proofErr w:type="spellEnd"/>
+      <w:r>
+        <w:rPr>
+          <w:sz w:val="20"/>
+          <w:szCs w:val="20"/>
+          <w:highlight w:val="yellow"/>
+        </w:rPr>
+        <w:t xml:space="preserve"> e de </w:t>
+      </w:r>
+      <w:r>
+        <w:rPr>
+          <w:i/>
+          <w:sz w:val="20"/>
+          <w:szCs w:val="20"/>
+          <w:highlight w:val="yellow"/>
+        </w:rPr>
         <w:t>E. coli</w:t>
       </w:r>
       <w:r>
@@ -9490,24 +9943,25 @@
           <w:szCs w:val="20"/>
           <w:highlight w:val="yellow"/>
         </w:rPr>
-        <w:t xml:space="preserve"> na Rede de Distribuição. A primeira descreve uma metodologia detalhada para garantir que a água fornecida à população atenda aos padrões de qualidade exigidos e a segunda sobre as ações a serem tomadas quando são identificadas presenças de coliformes totais nas saídas das ETAs e de </w:t>
-      </w:r>
-      <w:r>
-        <w:rPr>
-          <w:i/>
+        <w:t xml:space="preserve"> na rede de distribuição. Nesse sentido, </w:t>
+      </w:r>
+      <w:proofErr w:type="gramStart"/>
+      <w:r>
+        <w:rPr>
           <w:sz w:val="20"/>
           <w:szCs w:val="20"/>
           <w:highlight w:val="yellow"/>
         </w:rPr>
-        <w:t>E. coli</w:t>
-      </w:r>
+        <w:t>os principais ações</w:t>
+      </w:r>
+      <w:proofErr w:type="gramEnd"/>
       <w:r>
         <w:rPr>
           <w:sz w:val="20"/>
           <w:szCs w:val="20"/>
           <w:highlight w:val="yellow"/>
         </w:rPr>
-        <w:t xml:space="preserve"> na rede de distribuição. Nesse sentido, os principais ações são:</w:t>
+        <w:t xml:space="preserve"> são:</w:t>
       </w:r>
     </w:p>
     <w:p>
@@ -9540,8 +9994,27 @@
           <w:szCs w:val="20"/>
           <w:highlight w:val="yellow"/>
         </w:rPr>
-        <w:t xml:space="preserve"> Físico-químicos (cor, turbidez, cloro residual livre) e Bacteriológicos (Coliformes totais e </w:t>
-      </w:r>
+        <w:t xml:space="preserve"> Físico-químicos (cor, turbidez, cloro residual livre) </w:t>
+      </w:r>
+      <w:proofErr w:type="gramStart"/>
+      <w:r>
+        <w:rPr>
+          <w:sz w:val="20"/>
+          <w:szCs w:val="20"/>
+          <w:highlight w:val="yellow"/>
+        </w:rPr>
+        <w:t>e Bacteriológicos</w:t>
+      </w:r>
+      <w:proofErr w:type="gramEnd"/>
+      <w:r>
+        <w:rPr>
+          <w:sz w:val="20"/>
+          <w:szCs w:val="20"/>
+          <w:highlight w:val="yellow"/>
+        </w:rPr>
+        <w:t xml:space="preserve"> (Coliformes totais e </w:t>
+      </w:r>
+      <w:proofErr w:type="spellStart"/>
       <w:r>
         <w:rPr>
           <w:i/>
@@ -9549,7 +10022,17 @@
           <w:szCs w:val="20"/>
           <w:highlight w:val="yellow"/>
         </w:rPr>
-        <w:t>E. coli</w:t>
+        <w:t>E</w:t>
+      </w:r>
+      <w:proofErr w:type="spellEnd"/>
+      <w:r>
+        <w:rPr>
+          <w:i/>
+          <w:sz w:val="20"/>
+          <w:szCs w:val="20"/>
+          <w:highlight w:val="yellow"/>
+        </w:rPr>
+        <w:t>. coli</w:t>
       </w:r>
       <w:r>
         <w:rPr>
@@ -9589,7 +10072,25 @@
           <w:szCs w:val="20"/>
           <w:highlight w:val="yellow"/>
         </w:rPr>
-        <w:t xml:space="preserve"> mensalmente, bimestralmente, e semestralmente.</w:t>
+        <w:t xml:space="preserve"> mensalmente, </w:t>
+      </w:r>
+      <w:proofErr w:type="gramStart"/>
+      <w:r>
+        <w:rPr>
+          <w:sz w:val="20"/>
+          <w:szCs w:val="20"/>
+          <w:highlight w:val="yellow"/>
+        </w:rPr>
+        <w:t>bimestralmente, e semestralmente</w:t>
+      </w:r>
+      <w:proofErr w:type="gramEnd"/>
+      <w:r>
+        <w:rPr>
+          <w:sz w:val="20"/>
+          <w:szCs w:val="20"/>
+          <w:highlight w:val="yellow"/>
+        </w:rPr>
+        <w:t>.</w:t>
       </w:r>
     </w:p>
     <w:p>
@@ -9621,7 +10122,79 @@
           <w:szCs w:val="20"/>
           <w:highlight w:val="yellow"/>
         </w:rPr>
-        <w:t xml:space="preserve"> Manancial (Barragem Siriji e Riacho Vertentinha), ETA (saídas da ETA Murupé e ETA Vicência) e Reservatórios (diversos pontos na cidade, como Rua Bairro Novo e Rua Maria Albertins).</w:t>
+        <w:t xml:space="preserve"> Manancial (Barragem Siriji e Riacho </w:t>
+      </w:r>
+      <w:proofErr w:type="spellStart"/>
+      <w:r>
+        <w:rPr>
+          <w:sz w:val="20"/>
+          <w:szCs w:val="20"/>
+          <w:highlight w:val="yellow"/>
+        </w:rPr>
+        <w:t>Vertentinha</w:t>
+      </w:r>
+      <w:proofErr w:type="spellEnd"/>
+      <w:r>
+        <w:rPr>
+          <w:sz w:val="20"/>
+          <w:szCs w:val="20"/>
+          <w:highlight w:val="yellow"/>
+        </w:rPr>
+        <w:t xml:space="preserve">), ETA (saídas da ETA </w:t>
+      </w:r>
+      <w:proofErr w:type="spellStart"/>
+      <w:r>
+        <w:rPr>
+          <w:sz w:val="20"/>
+          <w:szCs w:val="20"/>
+          <w:highlight w:val="yellow"/>
+        </w:rPr>
+        <w:t>Murupé</w:t>
+      </w:r>
+      <w:proofErr w:type="spellEnd"/>
+      <w:r>
+        <w:rPr>
+          <w:sz w:val="20"/>
+          <w:szCs w:val="20"/>
+          <w:highlight w:val="yellow"/>
+        </w:rPr>
+        <w:t xml:space="preserve"> e ETA Vicência) </w:t>
+      </w:r>
+      <w:proofErr w:type="gramStart"/>
+      <w:r>
+        <w:rPr>
+          <w:sz w:val="20"/>
+          <w:szCs w:val="20"/>
+          <w:highlight w:val="yellow"/>
+        </w:rPr>
+        <w:t>e Reservatórios</w:t>
+      </w:r>
+      <w:proofErr w:type="gramEnd"/>
+      <w:r>
+        <w:rPr>
+          <w:sz w:val="20"/>
+          <w:szCs w:val="20"/>
+          <w:highlight w:val="yellow"/>
+        </w:rPr>
+        <w:t xml:space="preserve"> (diversos pontos na cidade, como Rua Bairro Novo e Rua Maria </w:t>
+      </w:r>
+      <w:proofErr w:type="spellStart"/>
+      <w:r>
+        <w:rPr>
+          <w:sz w:val="20"/>
+          <w:szCs w:val="20"/>
+          <w:highlight w:val="yellow"/>
+        </w:rPr>
+        <w:t>Albertins</w:t>
+      </w:r>
+      <w:proofErr w:type="spellEnd"/>
+      <w:r>
+        <w:rPr>
+          <w:sz w:val="20"/>
+          <w:szCs w:val="20"/>
+          <w:highlight w:val="yellow"/>
+        </w:rPr>
+        <w:t>).</w:t>
       </w:r>
     </w:p>
     <w:p>
@@ -9653,7 +10226,25 @@
           <w:szCs w:val="20"/>
           <w:highlight w:val="yellow"/>
         </w:rPr>
-        <w:t xml:space="preserve">(detectadas presenças de coliformes totais nas saídas das ETAs e de </w:t>
+        <w:t xml:space="preserve">(detectadas presenças de coliformes totais nas saídas das </w:t>
+      </w:r>
+      <w:proofErr w:type="spellStart"/>
+      <w:r>
+        <w:rPr>
+          <w:sz w:val="20"/>
+          <w:szCs w:val="20"/>
+          <w:highlight w:val="yellow"/>
+        </w:rPr>
+        <w:t>ETAs</w:t>
+      </w:r>
+      <w:proofErr w:type="spellEnd"/>
+      <w:r>
+        <w:rPr>
+          <w:sz w:val="20"/>
+          <w:szCs w:val="20"/>
+          <w:highlight w:val="yellow"/>
+        </w:rPr>
+        <w:t xml:space="preserve"> e de </w:t>
       </w:r>
       <w:r>
         <w:rPr>
@@ -9670,7 +10261,25 @@
           <w:szCs w:val="20"/>
           <w:highlight w:val="yellow"/>
         </w:rPr>
-        <w:t xml:space="preserve"> na rede de distribuição): ajustes na dosagem de produtos químicos, limpeza do reservatório e recoletas sucessivas até que os resultados sejam satisfatórios.</w:t>
+        <w:t xml:space="preserve"> na rede de distribuição): ajustes na dosagem de produtos químicos, limpeza do reservatório e </w:t>
+      </w:r>
+      <w:proofErr w:type="spellStart"/>
+      <w:r>
+        <w:rPr>
+          <w:sz w:val="20"/>
+          <w:szCs w:val="20"/>
+          <w:highlight w:val="yellow"/>
+        </w:rPr>
+        <w:t>recoletas</w:t>
+      </w:r>
+      <w:proofErr w:type="spellEnd"/>
+      <w:r>
+        <w:rPr>
+          <w:sz w:val="20"/>
+          <w:szCs w:val="20"/>
+          <w:highlight w:val="yellow"/>
+        </w:rPr>
+        <w:t xml:space="preserve"> sucessivas até que os resultados sejam satisfatórios.</w:t>
       </w:r>
     </w:p>
     <w:p>
@@ -9702,7 +10311,25 @@
           <w:szCs w:val="20"/>
           <w:highlight w:val="yellow"/>
         </w:rPr>
-        <w:t xml:space="preserve"> (detectadas presenças de coliformes totais nas saídas das ETAs e de </w:t>
+        <w:t xml:space="preserve"> (detectadas presenças de coliformes totais nas saídas das </w:t>
+      </w:r>
+      <w:proofErr w:type="spellStart"/>
+      <w:r>
+        <w:rPr>
+          <w:sz w:val="20"/>
+          <w:szCs w:val="20"/>
+          <w:highlight w:val="yellow"/>
+        </w:rPr>
+        <w:t>ETAs</w:t>
+      </w:r>
+      <w:proofErr w:type="spellEnd"/>
+      <w:r>
+        <w:rPr>
+          <w:sz w:val="20"/>
+          <w:szCs w:val="20"/>
+          <w:highlight w:val="yellow"/>
+        </w:rPr>
+        <w:t xml:space="preserve"> e de </w:t>
       </w:r>
       <w:r>
         <w:rPr>
@@ -9719,7 +10346,25 @@
           <w:szCs w:val="20"/>
           <w:highlight w:val="yellow"/>
         </w:rPr>
-        <w:t xml:space="preserve"> na rede de distribuição): recoleta imediata e amostras adicionais a montante e jusante do ponto de detecção, ações corretivas como descargas na rede e investigação de possíveis infiltrações de esgoto e interrupção do abastecimento no trecho afetado em caso de confirmação de contaminação."</w:t>
+        <w:t xml:space="preserve"> na rede de distribuição): </w:t>
+      </w:r>
+      <w:proofErr w:type="spellStart"/>
+      <w:r>
+        <w:rPr>
+          <w:sz w:val="20"/>
+          <w:szCs w:val="20"/>
+          <w:highlight w:val="yellow"/>
+        </w:rPr>
+        <w:t>recoleta</w:t>
+      </w:r>
+      <w:proofErr w:type="spellEnd"/>
+      <w:r>
+        <w:rPr>
+          <w:sz w:val="20"/>
+          <w:szCs w:val="20"/>
+          <w:highlight w:val="yellow"/>
+        </w:rPr>
+        <w:t xml:space="preserve"> imediata e amostras adicionais a montante e jusante do ponto de detecção, ações corretivas como descargas na rede e investigação de possíveis infiltrações de esgoto e interrupção do abastecimento no trecho afetado em caso de confirmação de contaminação."</w:t>
       </w:r>
     </w:p>
     <w:p>
@@ -9948,7 +10593,25 @@
           <w:szCs w:val="20"/>
           <w:highlight w:val="yellow"/>
         </w:rPr>
-        <w:t xml:space="preserve"> para resolutividade das 11 (onze) NCs constatadas, conforme disposto na </w:t>
+        <w:t xml:space="preserve"> para resolutividade das 11 (onze) </w:t>
+      </w:r>
+      <w:proofErr w:type="spellStart"/>
+      <w:r>
+        <w:rPr>
+          <w:sz w:val="20"/>
+          <w:szCs w:val="20"/>
+          <w:highlight w:val="yellow"/>
+        </w:rPr>
+        <w:t>NCs</w:t>
+      </w:r>
+      <w:proofErr w:type="spellEnd"/>
+      <w:r>
+        <w:rPr>
+          <w:sz w:val="20"/>
+          <w:szCs w:val="20"/>
+          <w:highlight w:val="yellow"/>
+        </w:rPr>
+        <w:t xml:space="preserve"> constatadas, conforme disposto na </w:t>
       </w:r>
       <w:r>
         <w:rPr>
@@ -10198,7 +10861,25 @@
           <w:szCs w:val="20"/>
           <w:highlight w:val="yellow"/>
         </w:rPr>
-        <w:t>Seguir o fluxo de trabalho intersetorial entre o MPPE, Vigiagua e Arpe para a resolutividade das inconformidades da qualidade da água.</w:t>
+        <w:t xml:space="preserve">Seguir o fluxo de trabalho intersetorial entre o MPPE, </w:t>
+      </w:r>
+      <w:proofErr w:type="spellStart"/>
+      <w:r>
+        <w:rPr>
+          <w:sz w:val="20"/>
+          <w:szCs w:val="20"/>
+          <w:highlight w:val="yellow"/>
+        </w:rPr>
+        <w:t>Vigiagua</w:t>
+      </w:r>
+      <w:proofErr w:type="spellEnd"/>
+      <w:r>
+        <w:rPr>
+          <w:sz w:val="20"/>
+          <w:szCs w:val="20"/>
+          <w:highlight w:val="yellow"/>
+        </w:rPr>
+        <w:t xml:space="preserve"> e Arpe para a resolutividade das inconformidades da qualidade da água.</w:t>
       </w:r>
     </w:p>
     <w:p>
@@ -10249,7 +10930,7 @@
         </w:rPr>
       </w:pPr>
       <w:r>
-        <w:t>A análise da situação do município de Palmares após a fiscalização realizada pela Arpe pode ser destacada nos seguintes pontos:</w:t>
+        <w:t>A análise da situação do município de Itamaraca após a fiscalização realizada pela Arpe pode ser destacada nos seguintes pontos:</w:t>
       </w:r>
     </w:p>
     <w:p>
@@ -10312,13 +10993,23 @@
           <w:szCs w:val="20"/>
         </w:rPr>
       </w:pPr>
+      <w:proofErr w:type="gramStart"/>
       <w:r>
         <w:rPr>
           <w:sz w:val="20"/>
           <w:szCs w:val="20"/>
           <w:highlight w:val="yellow"/>
         </w:rPr>
-        <w:t>O cadastro esquemático dos sistemas não foram enviados para a agência, devendo ser justificado o não envio.</w:t>
+        <w:t>O cadastro esquemático dos sistemas não foram</w:t>
+      </w:r>
+      <w:proofErr w:type="gramEnd"/>
+      <w:r>
+        <w:rPr>
+          <w:sz w:val="20"/>
+          <w:szCs w:val="20"/>
+          <w:highlight w:val="yellow"/>
+        </w:rPr>
+        <w:t xml:space="preserve"> enviados para a agência, devendo ser justificado o não envio.</w:t>
       </w:r>
     </w:p>
     <w:p>
@@ -10341,7 +11032,43 @@
           <w:szCs w:val="20"/>
           <w:highlight w:val="yellow"/>
         </w:rPr>
-        <w:t>A(s) unidade(s) XX e YY estavam paralisada(s). Assim, a espera-se que a prestadora encaminhe os devidos esclarecimentos em relação a paralisação em conformidade com os Arts. 36 e 37 da Resolução Arpe 62/2009.</w:t>
+        <w:t xml:space="preserve">A(s) unidade(s) XX e YY estavam </w:t>
+      </w:r>
+      <w:proofErr w:type="gramStart"/>
+      <w:r>
+        <w:rPr>
+          <w:sz w:val="20"/>
+          <w:szCs w:val="20"/>
+          <w:highlight w:val="yellow"/>
+        </w:rPr>
+        <w:t>paralisada</w:t>
+      </w:r>
+      <w:proofErr w:type="gramEnd"/>
+      <w:r>
+        <w:rPr>
+          <w:sz w:val="20"/>
+          <w:szCs w:val="20"/>
+          <w:highlight w:val="yellow"/>
+        </w:rPr>
+        <w:t xml:space="preserve">(s). Assim, a espera-se que a prestadora encaminhe os devidos esclarecimentos em relação a paralisação em conformidade com os </w:t>
+      </w:r>
+      <w:proofErr w:type="spellStart"/>
+      <w:r>
+        <w:rPr>
+          <w:sz w:val="20"/>
+          <w:szCs w:val="20"/>
+          <w:highlight w:val="yellow"/>
+        </w:rPr>
+        <w:t>Arts</w:t>
+      </w:r>
+      <w:proofErr w:type="spellEnd"/>
+      <w:r>
+        <w:rPr>
+          <w:sz w:val="20"/>
+          <w:szCs w:val="20"/>
+          <w:highlight w:val="yellow"/>
+        </w:rPr>
+        <w:t>. 36 e 37 da Resolução Arpe 62/2009.</w:t>
       </w:r>
     </w:p>
     <w:p>
@@ -10387,7 +11114,43 @@
           <w:szCs w:val="20"/>
           <w:highlight w:val="yellow"/>
         </w:rPr>
-        <w:t>As ETAs fiscalizadas estavam certificadas pelas ISOs 9.000 e 14.000.</w:t>
+        <w:t xml:space="preserve">As </w:t>
+      </w:r>
+      <w:proofErr w:type="spellStart"/>
+      <w:r>
+        <w:rPr>
+          <w:sz w:val="20"/>
+          <w:szCs w:val="20"/>
+          <w:highlight w:val="yellow"/>
+        </w:rPr>
+        <w:t>ETAs</w:t>
+      </w:r>
+      <w:proofErr w:type="spellEnd"/>
+      <w:r>
+        <w:rPr>
+          <w:sz w:val="20"/>
+          <w:szCs w:val="20"/>
+          <w:highlight w:val="yellow"/>
+        </w:rPr>
+        <w:t xml:space="preserve"> fiscalizadas estavam certificadas pelas </w:t>
+      </w:r>
+      <w:proofErr w:type="spellStart"/>
+      <w:r>
+        <w:rPr>
+          <w:sz w:val="20"/>
+          <w:szCs w:val="20"/>
+          <w:highlight w:val="yellow"/>
+        </w:rPr>
+        <w:t>ISOs</w:t>
+      </w:r>
+      <w:proofErr w:type="spellEnd"/>
+      <w:r>
+        <w:rPr>
+          <w:sz w:val="20"/>
+          <w:szCs w:val="20"/>
+          <w:highlight w:val="yellow"/>
+        </w:rPr>
+        <w:t xml:space="preserve"> 9.000 e 14.000.</w:t>
       </w:r>
     </w:p>
     <w:p>
@@ -10433,7 +11196,25 @@
           <w:szCs w:val="20"/>
           <w:highlight w:val="yellow"/>
         </w:rPr>
-        <w:t>A comprovação da Lavagem dos Reservatórios não foi enviado para a agência, devendo ser justificado o não envio.</w:t>
+        <w:t xml:space="preserve">A comprovação da Lavagem dos Reservatórios não foi </w:t>
+      </w:r>
+      <w:proofErr w:type="gramStart"/>
+      <w:r>
+        <w:rPr>
+          <w:sz w:val="20"/>
+          <w:szCs w:val="20"/>
+          <w:highlight w:val="yellow"/>
+        </w:rPr>
+        <w:t>enviado</w:t>
+      </w:r>
+      <w:proofErr w:type="gramEnd"/>
+      <w:r>
+        <w:rPr>
+          <w:sz w:val="20"/>
+          <w:szCs w:val="20"/>
+          <w:highlight w:val="yellow"/>
+        </w:rPr>
+        <w:t xml:space="preserve"> para a agência, devendo ser justificado o não envio.</w:t>
       </w:r>
     </w:p>
     <w:p>
@@ -10502,7 +11283,43 @@
           <w:szCs w:val="20"/>
           <w:highlight w:val="yellow"/>
         </w:rPr>
-        <w:t>O Plano de Ação para presença de Coliformes Totais nas ETAs e E. Coli na rede de distribuição.</w:t>
+        <w:t xml:space="preserve">O Plano de Ação para presença de Coliformes Totais nas </w:t>
+      </w:r>
+      <w:proofErr w:type="spellStart"/>
+      <w:r>
+        <w:rPr>
+          <w:sz w:val="20"/>
+          <w:szCs w:val="20"/>
+          <w:highlight w:val="yellow"/>
+        </w:rPr>
+        <w:t>ETAs</w:t>
+      </w:r>
+      <w:proofErr w:type="spellEnd"/>
+      <w:r>
+        <w:rPr>
+          <w:sz w:val="20"/>
+          <w:szCs w:val="20"/>
+          <w:highlight w:val="yellow"/>
+        </w:rPr>
+        <w:t xml:space="preserve"> e </w:t>
+      </w:r>
+      <w:proofErr w:type="spellStart"/>
+      <w:r>
+        <w:rPr>
+          <w:sz w:val="20"/>
+          <w:szCs w:val="20"/>
+          <w:highlight w:val="yellow"/>
+        </w:rPr>
+        <w:t>E</w:t>
+      </w:r>
+      <w:proofErr w:type="spellEnd"/>
+      <w:r>
+        <w:rPr>
+          <w:sz w:val="20"/>
+          <w:szCs w:val="20"/>
+          <w:highlight w:val="yellow"/>
+        </w:rPr>
+        <w:t>. Coli na rede de distribuição.</w:t>
       </w:r>
     </w:p>
     <w:p>
@@ -10525,7 +11342,43 @@
           <w:szCs w:val="20"/>
           <w:highlight w:val="yellow"/>
         </w:rPr>
-        <w:t>Plano de Ação para presença de Coliformes Totais nas ETAs e E. Coli na rede de distribuição.</w:t>
+        <w:t xml:space="preserve">Plano de Ação para presença de Coliformes Totais nas </w:t>
+      </w:r>
+      <w:proofErr w:type="spellStart"/>
+      <w:r>
+        <w:rPr>
+          <w:sz w:val="20"/>
+          <w:szCs w:val="20"/>
+          <w:highlight w:val="yellow"/>
+        </w:rPr>
+        <w:t>ETAs</w:t>
+      </w:r>
+      <w:proofErr w:type="spellEnd"/>
+      <w:r>
+        <w:rPr>
+          <w:sz w:val="20"/>
+          <w:szCs w:val="20"/>
+          <w:highlight w:val="yellow"/>
+        </w:rPr>
+        <w:t xml:space="preserve"> e </w:t>
+      </w:r>
+      <w:proofErr w:type="spellStart"/>
+      <w:r>
+        <w:rPr>
+          <w:sz w:val="20"/>
+          <w:szCs w:val="20"/>
+          <w:highlight w:val="yellow"/>
+        </w:rPr>
+        <w:t>E</w:t>
+      </w:r>
+      <w:proofErr w:type="spellEnd"/>
+      <w:r>
+        <w:rPr>
+          <w:sz w:val="20"/>
+          <w:szCs w:val="20"/>
+          <w:highlight w:val="yellow"/>
+        </w:rPr>
+        <w:t>. Coli na rede de distribuição.</w:t>
       </w:r>
     </w:p>
     <w:p>
@@ -10548,7 +11401,25 @@
           <w:szCs w:val="20"/>
           <w:highlight w:val="yellow"/>
         </w:rPr>
-        <w:t>As informações sobre indicadores regulatórios, na Tabela 5, indicam que o município possui 100% de acesso ao abastecimento de água (IAA), mas apenas 5,83% de atendimento em esgotamento sanitário, necessitando urgentemente de investimentos. As perdas são altas, com 59,02%, revelando ineficiências significativas. O IQAP de 73% sugere uma qualidade de água relativamente boa, mas ainda necessita de melhorias para atender aos padrões legais.</w:t>
+        <w:t xml:space="preserve">As informações sobre indicadores regulatórios, na Tabela 5, indicam que o município possui 100% de acesso ao abastecimento de água (IAA), mas apenas 5,83% de atendimento em esgotamento sanitário, necessitando urgentemente de investimentos. As perdas são altas, com 59,02%, revelando ineficiências significativas. O IQAP de 73% sugere uma qualidade de água relativamente </w:t>
+      </w:r>
+      <w:proofErr w:type="spellStart"/>
+      <w:r>
+        <w:rPr>
+          <w:sz w:val="20"/>
+          <w:szCs w:val="20"/>
+          <w:highlight w:val="yellow"/>
+        </w:rPr>
+        <w:t>boa</w:t>
+      </w:r>
+      <w:proofErr w:type="spellEnd"/>
+      <w:r>
+        <w:rPr>
+          <w:sz w:val="20"/>
+          <w:szCs w:val="20"/>
+          <w:highlight w:val="yellow"/>
+        </w:rPr>
+        <w:t>, mas ainda necessita de melhorias para atender aos padrões legais.</w:t>
       </w:r>
     </w:p>
     <w:p>
@@ -10645,7 +11516,23 @@
           <w:szCs w:val="20"/>
         </w:rPr>
         <w:lastRenderedPageBreak/>
-        <w:t>Por fim, considerando a importância dos SAAs para a promoção da saúde pública, preservação do meio ambiente e desenvolvimento sustentável, torna-se eminente que os serviços prestados estejam em conformidade com a legislação em vigor e, que existam, ações corretivas, acompanhadas de uma gestão transparente e responsiva para o cumprimento das determinações, recomendações e resolutividade das não conformidades. Este conjunto tem potencial para a promoção de um futuro sustentável e garantia de um serviço prestado com qualidade.</w:t>
+        <w:t xml:space="preserve">Por fim, considerando a importância dos </w:t>
+      </w:r>
+      <w:proofErr w:type="spellStart"/>
+      <w:r>
+        <w:rPr>
+          <w:sz w:val="20"/>
+          <w:szCs w:val="20"/>
+        </w:rPr>
+        <w:t>SAAs</w:t>
+      </w:r>
+      <w:proofErr w:type="spellEnd"/>
+      <w:r>
+        <w:rPr>
+          <w:sz w:val="20"/>
+          <w:szCs w:val="20"/>
+        </w:rPr>
+        <w:t xml:space="preserve"> para a promoção da saúde pública, preservação do meio ambiente e desenvolvimento sustentável, torna-se eminente que os serviços prestados estejam em conformidade com a legislação em vigor e, que existam, ações corretivas, acompanhadas de uma gestão transparente e responsiva para o cumprimento das determinações, recomendações e resolutividade das não conformidades. Este conjunto tem potencial para a promoção de um futuro sustentável e garantia de um serviço prestado com qualidade.</w:t>
       </w:r>
     </w:p>
     <w:p>
@@ -10786,6 +11673,7 @@
         <w:t>APÊNDICE 1 - NÃO CONFORMIDADES</w:t>
       </w:r>
     </w:p>
+    <w:p/>
     <w:p>
       <w:pPr>
         <w:pStyle w:val="Arial10"/>
@@ -10794,6 +11682,7 @@
         <w:t>Registros Fotográficos das Não Conformidades</w:t>
       </w:r>
     </w:p>
+    <w:p/>
     <w:tbl>
       <w:tblPr>
         <w:tblW w:type="auto" w:w="0"/>
@@ -10820,7 +11709,7 @@
             <w:r>
               <w:drawing>
                 <wp:inline xmlns:a="http://schemas.openxmlformats.org/drawingml/2006/main" xmlns:pic="http://schemas.openxmlformats.org/drawingml/2006/picture">
-                  <wp:extent cx="2560320" cy="2560320"/>
+                  <wp:extent cx="4572000" cy="2571750"/>
                   <wp:docPr id="4" name="Picture 4"/>
                   <wp:cNvGraphicFramePr>
                     <a:graphicFrameLocks noChangeAspect="1"/>
@@ -10829,7 +11718,7 @@
                     <a:graphicData uri="http://schemas.openxmlformats.org/drawingml/2006/picture">
                       <pic:pic>
                         <pic:nvPicPr>
-                          <pic:cNvPr id="0" name="Foto 01.png"/>
+                          <pic:cNvPr id="0" name="Foto 01.jpeg"/>
                           <pic:cNvPicPr/>
                         </pic:nvPicPr>
                         <pic:blipFill>
@@ -10841,7 +11730,7 @@
                         <pic:spPr>
                           <a:xfrm>
                             <a:off x="0" y="0"/>
-                            <a:ext cx="2560320" cy="2560320"/>
+                            <a:ext cx="4572000" cy="2571750"/>
                           </a:xfrm>
                           <a:prstGeom prst="rect"/>
                         </pic:spPr>
@@ -10861,7 +11750,7 @@
             <w:r>
               <w:drawing>
                 <wp:inline xmlns:a="http://schemas.openxmlformats.org/drawingml/2006/main" xmlns:pic="http://schemas.openxmlformats.org/drawingml/2006/picture">
-                  <wp:extent cx="2560320" cy="2560320"/>
+                  <wp:extent cx="4572000" cy="2571750"/>
                   <wp:docPr id="5" name="Picture 5"/>
                   <wp:cNvGraphicFramePr>
                     <a:graphicFrameLocks noChangeAspect="1"/>
@@ -10870,7 +11759,7 @@
                     <a:graphicData uri="http://schemas.openxmlformats.org/drawingml/2006/picture">
                       <pic:pic>
                         <pic:nvPicPr>
-                          <pic:cNvPr id="0" name="Foto 02.png"/>
+                          <pic:cNvPr id="0" name="Foto 02.jpeg"/>
                           <pic:cNvPicPr/>
                         </pic:nvPicPr>
                         <pic:blipFill>
@@ -10882,7 +11771,7 @@
                         <pic:spPr>
                           <a:xfrm>
                             <a:off x="0" y="0"/>
-                            <a:ext cx="2560320" cy="2560320"/>
+                            <a:ext cx="4572000" cy="2571750"/>
                           </a:xfrm>
                           <a:prstGeom prst="rect"/>
                         </pic:spPr>
@@ -10909,7 +11798,7 @@
                 <w:rFonts w:ascii="Arial" w:hAnsi="Arial"/>
                 <w:sz w:val="20"/>
               </w:rPr>
-              <w:t>Foto 01 - EEE - CARAGUATATIBA (FINAL) - Ausência de identificação</w:t>
+              <w:t>Foto 01 - ETE - LIMOEIRO - Ausência de identificação</w:t>
             </w:r>
           </w:p>
         </w:tc>
@@ -10926,7 +11815,7 @@
                 <w:rFonts w:ascii="Arial" w:hAnsi="Arial"/>
                 <w:sz w:val="20"/>
               </w:rPr>
-              <w:t>Foto 02 - EEE - PEDRA LASCADA  - Ausência de guarda-corpo</w:t>
+              <w:t>Foto 02 - ETE - PESQUEIRA - Ausência de manutenção, limpeza e conservação</w:t>
             </w:r>
           </w:p>
         </w:tc>
@@ -10940,7 +11829,7 @@
             <w:r>
               <w:drawing>
                 <wp:inline xmlns:a="http://schemas.openxmlformats.org/drawingml/2006/main" xmlns:pic="http://schemas.openxmlformats.org/drawingml/2006/picture">
-                  <wp:extent cx="2560320" cy="2560320"/>
+                  <wp:extent cx="4572000" cy="2571750"/>
                   <wp:docPr id="6" name="Picture 6"/>
                   <wp:cNvGraphicFramePr>
                     <a:graphicFrameLocks noChangeAspect="1"/>
@@ -10949,7 +11838,7 @@
                     <a:graphicData uri="http://schemas.openxmlformats.org/drawingml/2006/picture">
                       <pic:pic>
                         <pic:nvPicPr>
-                          <pic:cNvPr id="0" name="Foto 03.png"/>
+                          <pic:cNvPr id="0" name="Foto 03.jpeg"/>
                           <pic:cNvPicPr/>
                         </pic:nvPicPr>
                         <pic:blipFill>
@@ -10961,7 +11850,7 @@
                         <pic:spPr>
                           <a:xfrm>
                             <a:off x="0" y="0"/>
-                            <a:ext cx="2560320" cy="2560320"/>
+                            <a:ext cx="4572000" cy="2571750"/>
                           </a:xfrm>
                           <a:prstGeom prst="rect"/>
                         </pic:spPr>
@@ -10981,7 +11870,7 @@
             <w:r>
               <w:drawing>
                 <wp:inline xmlns:a="http://schemas.openxmlformats.org/drawingml/2006/main" xmlns:pic="http://schemas.openxmlformats.org/drawingml/2006/picture">
-                  <wp:extent cx="2560320" cy="2560320"/>
+                  <wp:extent cx="4572000" cy="2571750"/>
                   <wp:docPr id="7" name="Picture 7"/>
                   <wp:cNvGraphicFramePr>
                     <a:graphicFrameLocks noChangeAspect="1"/>
@@ -10990,7 +11879,7 @@
                     <a:graphicData uri="http://schemas.openxmlformats.org/drawingml/2006/picture">
                       <pic:pic>
                         <pic:nvPicPr>
-                          <pic:cNvPr id="0" name="Foto 04.png"/>
+                          <pic:cNvPr id="0" name="Foto 04.jpeg"/>
                           <pic:cNvPicPr/>
                         </pic:nvPicPr>
                         <pic:blipFill>
@@ -11002,7 +11891,7 @@
                         <pic:spPr>
                           <a:xfrm>
                             <a:off x="0" y="0"/>
-                            <a:ext cx="2560320" cy="2560320"/>
+                            <a:ext cx="4572000" cy="2571750"/>
                           </a:xfrm>
                           <a:prstGeom prst="rect"/>
                         </pic:spPr>
@@ -11029,7 +11918,7 @@
                 <w:rFonts w:ascii="Arial" w:hAnsi="Arial"/>
                 <w:sz w:val="20"/>
               </w:rPr>
-              <w:t>Foto 03 - EEE - CARAGUATATIBA (FINAL) - Escadas existentes em condições inadequadas</w:t>
+              <w:t>Foto 03 - EEE - Casa Amarela - Instalação elétrica exposta/desprotegida/condições inadequadas</w:t>
             </w:r>
           </w:p>
         </w:tc>
@@ -11046,7 +11935,7 @@
                 <w:rFonts w:ascii="Arial" w:hAnsi="Arial"/>
                 <w:sz w:val="20"/>
               </w:rPr>
-              <w:t>Foto 04 - NÃO ENCONTRADO</w:t>
+              <w:t>Foto 04 - EEE - LIMOEIRO - Ausência de manutenção, limpeza e conservação</w:t>
             </w:r>
           </w:p>
         </w:tc>
@@ -11060,7 +11949,7 @@
             <w:r>
               <w:drawing>
                 <wp:inline xmlns:a="http://schemas.openxmlformats.org/drawingml/2006/main" xmlns:pic="http://schemas.openxmlformats.org/drawingml/2006/picture">
-                  <wp:extent cx="2560320" cy="2560320"/>
+                  <wp:extent cx="4572000" cy="2571750"/>
                   <wp:docPr id="8" name="Picture 8"/>
                   <wp:cNvGraphicFramePr>
                     <a:graphicFrameLocks noChangeAspect="1"/>
@@ -11069,7 +11958,7 @@
                     <a:graphicData uri="http://schemas.openxmlformats.org/drawingml/2006/picture">
                       <pic:pic>
                         <pic:nvPicPr>
-                          <pic:cNvPr id="0" name="Foto 05.png"/>
+                          <pic:cNvPr id="0" name="Foto 05.jpeg"/>
                           <pic:cNvPicPr/>
                         </pic:nvPicPr>
                         <pic:blipFill>
@@ -11081,7 +11970,7 @@
                         <pic:spPr>
                           <a:xfrm>
                             <a:off x="0" y="0"/>
-                            <a:ext cx="2560320" cy="2560320"/>
+                            <a:ext cx="4572000" cy="2571750"/>
                           </a:xfrm>
                           <a:prstGeom prst="rect"/>
                         </pic:spPr>
@@ -11101,7 +11990,7 @@
             <w:r>
               <w:drawing>
                 <wp:inline xmlns:a="http://schemas.openxmlformats.org/drawingml/2006/main" xmlns:pic="http://schemas.openxmlformats.org/drawingml/2006/picture">
-                  <wp:extent cx="2560320" cy="2560320"/>
+                  <wp:extent cx="4572000" cy="2571750"/>
                   <wp:docPr id="9" name="Picture 9"/>
                   <wp:cNvGraphicFramePr>
                     <a:graphicFrameLocks noChangeAspect="1"/>
@@ -11110,7 +11999,7 @@
                     <a:graphicData uri="http://schemas.openxmlformats.org/drawingml/2006/picture">
                       <pic:pic>
                         <pic:nvPicPr>
-                          <pic:cNvPr id="0" name="Foto 06.png"/>
+                          <pic:cNvPr id="0" name="Foto 06.jpeg"/>
                           <pic:cNvPicPr/>
                         </pic:nvPicPr>
                         <pic:blipFill>
@@ -11122,7 +12011,7 @@
                         <pic:spPr>
                           <a:xfrm>
                             <a:off x="0" y="0"/>
-                            <a:ext cx="2560320" cy="2560320"/>
+                            <a:ext cx="4572000" cy="2571750"/>
                           </a:xfrm>
                           <a:prstGeom prst="rect"/>
                         </pic:spPr>
@@ -11149,7 +12038,7 @@
                 <w:rFonts w:ascii="Arial" w:hAnsi="Arial"/>
                 <w:sz w:val="20"/>
               </w:rPr>
-              <w:t>Foto 05 - NÃO ENCONTRADO</w:t>
+              <w:t>Foto 05 - ETE - Nova Descoberta - Instalação elétrica exposta/desprotegida/condições inadequadas</w:t>
             </w:r>
           </w:p>
         </w:tc>
@@ -11166,12 +12055,13 @@
                 <w:rFonts w:ascii="Arial" w:hAnsi="Arial"/>
                 <w:sz w:val="20"/>
               </w:rPr>
-              <w:t>Foto 06 - NÃO ENCONTRADO</w:t>
+              <w:t>Foto 06 - ETE - Corrego do Inacio - Quadro de comando elétrico das bombas sem proteção ou instalações elétricas em condições inadequadas</w:t>
             </w:r>
           </w:p>
         </w:tc>
       </w:tr>
     </w:tbl>
+    <w:p/>
     <w:p>
       <w:pPr>
         <w:pStyle w:val="Arial10"/>
@@ -11180,6 +12070,7 @@
         <w:t>Registros Fotográficos das Não Conformidades</w:t>
       </w:r>
     </w:p>
+    <w:p/>
     <w:tbl>
       <w:tblPr>
         <w:tblW w:type="auto" w:w="0"/>
@@ -11206,7 +12097,7 @@
             <w:r>
               <w:drawing>
                 <wp:inline xmlns:a="http://schemas.openxmlformats.org/drawingml/2006/main" xmlns:pic="http://schemas.openxmlformats.org/drawingml/2006/picture">
-                  <wp:extent cx="2560320" cy="2560320"/>
+                  <wp:extent cx="4572000" cy="2571750"/>
                   <wp:docPr id="10" name="Picture 10"/>
                   <wp:cNvGraphicFramePr>
                     <a:graphicFrameLocks noChangeAspect="1"/>
@@ -11215,7 +12106,7 @@
                     <a:graphicData uri="http://schemas.openxmlformats.org/drawingml/2006/picture">
                       <pic:pic>
                         <pic:nvPicPr>
-                          <pic:cNvPr id="0" name="Foto 07.png"/>
+                          <pic:cNvPr id="0" name="Foto 07.jpeg"/>
                           <pic:cNvPicPr/>
                         </pic:nvPicPr>
                         <pic:blipFill>
@@ -11227,7 +12118,7 @@
                         <pic:spPr>
                           <a:xfrm>
                             <a:off x="0" y="0"/>
-                            <a:ext cx="2560320" cy="2560320"/>
+                            <a:ext cx="4572000" cy="2571750"/>
                           </a:xfrm>
                           <a:prstGeom prst="rect"/>
                         </pic:spPr>
@@ -11247,7 +12138,7 @@
             <w:r>
               <w:drawing>
                 <wp:inline xmlns:a="http://schemas.openxmlformats.org/drawingml/2006/main" xmlns:pic="http://schemas.openxmlformats.org/drawingml/2006/picture">
-                  <wp:extent cx="2560320" cy="2560320"/>
+                  <wp:extent cx="4572000" cy="2571750"/>
                   <wp:docPr id="11" name="Picture 11"/>
                   <wp:cNvGraphicFramePr>
                     <a:graphicFrameLocks noChangeAspect="1"/>
@@ -11256,7 +12147,7 @@
                     <a:graphicData uri="http://schemas.openxmlformats.org/drawingml/2006/picture">
                       <pic:pic>
                         <pic:nvPicPr>
-                          <pic:cNvPr id="0" name="Foto 08.png"/>
+                          <pic:cNvPr id="0" name="Foto 08.jpeg"/>
                           <pic:cNvPicPr/>
                         </pic:nvPicPr>
                         <pic:blipFill>
@@ -11268,7 +12159,7 @@
                         <pic:spPr>
                           <a:xfrm>
                             <a:off x="0" y="0"/>
-                            <a:ext cx="2560320" cy="2560320"/>
+                            <a:ext cx="4572000" cy="2571750"/>
                           </a:xfrm>
                           <a:prstGeom prst="rect"/>
                         </pic:spPr>
@@ -11295,7 +12186,7 @@
                 <w:rFonts w:ascii="Arial" w:hAnsi="Arial"/>
                 <w:sz w:val="20"/>
               </w:rPr>
-              <w:t>Foto 07 - NÃO ENCONTRADO</w:t>
+              <w:t>Foto 07 - EEE - PEDRA DO BODE (FINAL) - Escadas existentes em condições inadequadas</w:t>
             </w:r>
           </w:p>
         </w:tc>
@@ -11312,7 +12203,7 @@
                 <w:rFonts w:ascii="Arial" w:hAnsi="Arial"/>
                 <w:sz w:val="20"/>
               </w:rPr>
-              <w:t>Foto 08 - NÃO ENCONTRADO</w:t>
+              <w:t>Foto 08 - EEE - CARAGUATATIBA (FINAL) - Ausência de identificação</w:t>
             </w:r>
           </w:p>
         </w:tc>
@@ -11326,7 +12217,7 @@
             <w:r>
               <w:drawing>
                 <wp:inline xmlns:a="http://schemas.openxmlformats.org/drawingml/2006/main" xmlns:pic="http://schemas.openxmlformats.org/drawingml/2006/picture">
-                  <wp:extent cx="2560320" cy="2560320"/>
+                  <wp:extent cx="4572000" cy="2571750"/>
                   <wp:docPr id="12" name="Picture 12"/>
                   <wp:cNvGraphicFramePr>
                     <a:graphicFrameLocks noChangeAspect="1"/>
@@ -11335,7 +12226,7 @@
                     <a:graphicData uri="http://schemas.openxmlformats.org/drawingml/2006/picture">
                       <pic:pic>
                         <pic:nvPicPr>
-                          <pic:cNvPr id="0" name="Foto 09.png"/>
+                          <pic:cNvPr id="0" name="Foto 09.jpeg"/>
                           <pic:cNvPicPr/>
                         </pic:nvPicPr>
                         <pic:blipFill>
@@ -11347,7 +12238,7 @@
                         <pic:spPr>
                           <a:xfrm>
                             <a:off x="0" y="0"/>
-                            <a:ext cx="2560320" cy="2560320"/>
+                            <a:ext cx="4572000" cy="2571750"/>
                           </a:xfrm>
                           <a:prstGeom prst="rect"/>
                         </pic:spPr>
@@ -11367,7 +12258,7 @@
             <w:r>
               <w:drawing>
                 <wp:inline xmlns:a="http://schemas.openxmlformats.org/drawingml/2006/main" xmlns:pic="http://schemas.openxmlformats.org/drawingml/2006/picture">
-                  <wp:extent cx="2560320" cy="2560320"/>
+                  <wp:extent cx="4572000" cy="2571750"/>
                   <wp:docPr id="13" name="Picture 13"/>
                   <wp:cNvGraphicFramePr>
                     <a:graphicFrameLocks noChangeAspect="1"/>
@@ -11376,7 +12267,7 @@
                     <a:graphicData uri="http://schemas.openxmlformats.org/drawingml/2006/picture">
                       <pic:pic>
                         <pic:nvPicPr>
-                          <pic:cNvPr id="0" name="Foto 10.png"/>
+                          <pic:cNvPr id="0" name="Foto 10.jpeg"/>
                           <pic:cNvPicPr/>
                         </pic:nvPicPr>
                         <pic:blipFill>
@@ -11388,7 +12279,7 @@
                         <pic:spPr>
                           <a:xfrm>
                             <a:off x="0" y="0"/>
-                            <a:ext cx="2560320" cy="2560320"/>
+                            <a:ext cx="4572000" cy="2571750"/>
                           </a:xfrm>
                           <a:prstGeom prst="rect"/>
                         </pic:spPr>
@@ -11415,7 +12306,7 @@
                 <w:rFonts w:ascii="Arial" w:hAnsi="Arial"/>
                 <w:sz w:val="20"/>
               </w:rPr>
-              <w:t>Foto 09 - NÃO ENCONTRADO</w:t>
+              <w:t>Foto 09 - ETE - LOTEAMENTO PAULISTA - Ausência de identificação</w:t>
             </w:r>
           </w:p>
         </w:tc>
@@ -11432,7 +12323,7 @@
                 <w:rFonts w:ascii="Arial" w:hAnsi="Arial"/>
                 <w:sz w:val="20"/>
               </w:rPr>
-              <w:t>Foto 10 - NÃO ENCONTRADO</w:t>
+              <w:t>Foto 10 - ETE - LOTEAMENTO CAMARAGIBE - Problema operacional ou estrutural que ofereça risco iminente às pessoas ou ao meio ambiente</w:t>
             </w:r>
           </w:p>
         </w:tc>
@@ -11446,7 +12337,7 @@
             <w:r>
               <w:drawing>
                 <wp:inline xmlns:a="http://schemas.openxmlformats.org/drawingml/2006/main" xmlns:pic="http://schemas.openxmlformats.org/drawingml/2006/picture">
-                  <wp:extent cx="2560320" cy="2560320"/>
+                  <wp:extent cx="4572000" cy="2571750"/>
                   <wp:docPr id="14" name="Picture 14"/>
                   <wp:cNvGraphicFramePr>
                     <a:graphicFrameLocks noChangeAspect="1"/>
@@ -11455,7 +12346,7 @@
                     <a:graphicData uri="http://schemas.openxmlformats.org/drawingml/2006/picture">
                       <pic:pic>
                         <pic:nvPicPr>
-                          <pic:cNvPr id="0" name="Foto 11.png"/>
+                          <pic:cNvPr id="0" name="Foto 11.jpeg"/>
                           <pic:cNvPicPr/>
                         </pic:nvPicPr>
                         <pic:blipFill>
@@ -11467,7 +12358,7 @@
                         <pic:spPr>
                           <a:xfrm>
                             <a:off x="0" y="0"/>
-                            <a:ext cx="2560320" cy="2560320"/>
+                            <a:ext cx="4572000" cy="2571750"/>
                           </a:xfrm>
                           <a:prstGeom prst="rect"/>
                         </pic:spPr>
@@ -11483,42 +12374,7 @@
           <w:tcPr>
             <w:tcW w:type="dxa" w:w="4514"/>
           </w:tcPr>
-          <w:p>
-            <w:r>
-              <w:drawing>
-                <wp:inline xmlns:a="http://schemas.openxmlformats.org/drawingml/2006/main" xmlns:pic="http://schemas.openxmlformats.org/drawingml/2006/picture">
-                  <wp:extent cx="2560320" cy="2560320"/>
-                  <wp:docPr id="15" name="Picture 15"/>
-                  <wp:cNvGraphicFramePr>
-                    <a:graphicFrameLocks noChangeAspect="1"/>
-                  </wp:cNvGraphicFramePr>
-                  <a:graphic>
-                    <a:graphicData uri="http://schemas.openxmlformats.org/drawingml/2006/picture">
-                      <pic:pic>
-                        <pic:nvPicPr>
-                          <pic:cNvPr id="0" name="Foto 12.png"/>
-                          <pic:cNvPicPr/>
-                        </pic:nvPicPr>
-                        <pic:blipFill>
-                          <a:blip r:embed="rId21"/>
-                          <a:stretch>
-                            <a:fillRect/>
-                          </a:stretch>
-                        </pic:blipFill>
-                        <pic:spPr>
-                          <a:xfrm>
-                            <a:off x="0" y="0"/>
-                            <a:ext cx="2560320" cy="2560320"/>
-                          </a:xfrm>
-                          <a:prstGeom prst="rect"/>
-                        </pic:spPr>
-                      </pic:pic>
-                    </a:graphicData>
-                  </a:graphic>
-                </wp:inline>
-              </w:drawing>
-            </w:r>
-          </w:p>
+          <w:p/>
         </w:tc>
       </w:tr>
       <w:tr>
@@ -11535,176 +12391,9 @@
                 <w:rFonts w:ascii="Arial" w:hAnsi="Arial"/>
                 <w:sz w:val="20"/>
               </w:rPr>
-              <w:t>Foto 11 - NÃO ENCONTRADO</w:t>
-            </w:r>
-          </w:p>
-        </w:tc>
-        <w:tc>
-          <w:tcPr>
-            <w:tcW w:type="dxa" w:w="4514"/>
-          </w:tcPr>
-          <w:p>
-            <w:pPr>
-              <w:pStyle w:val="Arial10"/>
-            </w:pPr>
-            <w:r>
-              <w:rPr>
-                <w:rFonts w:ascii="Arial" w:hAnsi="Arial"/>
-                <w:sz w:val="20"/>
-              </w:rPr>
-              <w:t>Foto 12 - NÃO ENCONTRADO</w:t>
-            </w:r>
-          </w:p>
-        </w:tc>
-      </w:tr>
-    </w:tbl>
-    <w:p>
-      <w:pPr>
-        <w:pStyle w:val="Arial10"/>
-      </w:pPr>
-      <w:r>
-        <w:t>Registros Fotográficos das Não Conformidades</w:t>
-      </w:r>
-    </w:p>
-    <w:tbl>
-      <w:tblPr>
-        <w:tblW w:type="auto" w:w="0"/>
-        <w:tblLook w:firstColumn="1" w:firstRow="1" w:lastColumn="0" w:lastRow="0" w:noHBand="0" w:noVBand="1" w:val="04A0"/>
-        <w:tblBorders>
-          <w:top w:val="single" w:sz="8" w:space="0" w:color="000000"/>
-          <w:left w:val="single" w:sz="8" w:space="0" w:color="000000"/>
-          <w:bottom w:val="single" w:sz="8" w:space="0" w:color="000000"/>
-          <w:right w:val="single" w:sz="8" w:space="0" w:color="000000"/>
-          <w:insideH w:val="single" w:sz="8" w:space="0" w:color="000000"/>
-          <w:insideV w:val="single" w:sz="8" w:space="0" w:color="000000"/>
-        </w:tblBorders>
-      </w:tblPr>
-      <w:tblGrid>
-        <w:gridCol w:w="4514"/>
-        <w:gridCol w:w="4514"/>
-      </w:tblGrid>
-      <w:tr>
-        <w:tc>
-          <w:tcPr>
-            <w:tcW w:type="dxa" w:w="4514"/>
-          </w:tcPr>
-          <w:p>
-            <w:r>
-              <w:drawing>
-                <wp:inline xmlns:a="http://schemas.openxmlformats.org/drawingml/2006/main" xmlns:pic="http://schemas.openxmlformats.org/drawingml/2006/picture">
-                  <wp:extent cx="2560320" cy="2560320"/>
-                  <wp:docPr id="16" name="Picture 16"/>
-                  <wp:cNvGraphicFramePr>
-                    <a:graphicFrameLocks noChangeAspect="1"/>
-                  </wp:cNvGraphicFramePr>
-                  <a:graphic>
-                    <a:graphicData uri="http://schemas.openxmlformats.org/drawingml/2006/picture">
-                      <pic:pic>
-                        <pic:nvPicPr>
-                          <pic:cNvPr id="0" name="Foto 13.png"/>
-                          <pic:cNvPicPr/>
-                        </pic:nvPicPr>
-                        <pic:blipFill>
-                          <a:blip r:embed="rId22"/>
-                          <a:stretch>
-                            <a:fillRect/>
-                          </a:stretch>
-                        </pic:blipFill>
-                        <pic:spPr>
-                          <a:xfrm>
-                            <a:off x="0" y="0"/>
-                            <a:ext cx="2560320" cy="2560320"/>
-                          </a:xfrm>
-                          <a:prstGeom prst="rect"/>
-                        </pic:spPr>
-                      </pic:pic>
-                    </a:graphicData>
-                  </a:graphic>
-                </wp:inline>
-              </w:drawing>
-            </w:r>
-          </w:p>
-        </w:tc>
-        <w:tc>
-          <w:tcPr>
-            <w:tcW w:type="dxa" w:w="4514"/>
-          </w:tcPr>
-          <w:p/>
-        </w:tc>
-      </w:tr>
-      <w:tr>
-        <w:tc>
-          <w:tcPr>
-            <w:tcW w:type="dxa" w:w="4514"/>
-          </w:tcPr>
-          <w:p>
-            <w:pPr>
-              <w:pStyle w:val="Arial10"/>
-            </w:pPr>
-            <w:r>
-              <w:rPr>
-                <w:rFonts w:ascii="Arial" w:hAnsi="Arial"/>
-                <w:sz w:val="20"/>
-              </w:rPr>
-              <w:t>Foto 13 - NÃO ENCONTRADO</w:t>
-            </w:r>
-          </w:p>
-        </w:tc>
-        <w:tc>
-          <w:tcPr>
-            <w:tcW w:type="dxa" w:w="4514"/>
-          </w:tcPr>
-          <w:p/>
-        </w:tc>
-      </w:tr>
-      <w:tr>
-        <w:tc>
-          <w:tcPr>
-            <w:tcW w:type="dxa" w:w="4514"/>
-          </w:tcPr>
-          <w:p/>
-        </w:tc>
-        <w:tc>
-          <w:tcPr>
-            <w:tcW w:type="dxa" w:w="4514"/>
-          </w:tcPr>
-          <w:p/>
-        </w:tc>
-      </w:tr>
-      <w:tr>
-        <w:tc>
-          <w:tcPr>
-            <w:tcW w:type="dxa" w:w="4514"/>
-          </w:tcPr>
-          <w:p/>
-        </w:tc>
-        <w:tc>
-          <w:tcPr>
-            <w:tcW w:type="dxa" w:w="4514"/>
-          </w:tcPr>
-          <w:p/>
-        </w:tc>
-      </w:tr>
-      <w:tr>
-        <w:tc>
-          <w:tcPr>
-            <w:tcW w:type="dxa" w:w="4514"/>
-          </w:tcPr>
-          <w:p/>
-        </w:tc>
-        <w:tc>
-          <w:tcPr>
-            <w:tcW w:type="dxa" w:w="4514"/>
-          </w:tcPr>
-          <w:p/>
-        </w:tc>
-      </w:tr>
-      <w:tr>
-        <w:tc>
-          <w:tcPr>
-            <w:tcW w:type="dxa" w:w="4514"/>
-          </w:tcPr>
-          <w:p/>
+              <w:t>Foto 11 - EEE - LOTEAMENTO CAETES (FINAL) - Escadas existentes em condições inadequadas</w:t>
+            </w:r>
+          </w:p>
         </w:tc>
         <w:tc>
           <w:tcPr>
@@ -13307,7 +13996,7 @@
         </w:rPr>
       </w:pPr>
       <w:r>
-        <w:t>Cadastro esquemático dos SAA de Palmares, Figura 1:</w:t>
+        <w:t>Cadastro esquemático dos SAA de Itamaraca, Figura 1:</w:t>
       </w:r>
     </w:p>
     <w:p>
@@ -13326,7 +14015,7 @@
         </w:rPr>
         <w:lastRenderedPageBreak/>
         <w:drawing>
-          <wp:inline distT="114300" distB="114300" distL="114300" distR="114300" wp14:anchorId="040E7253" wp14:editId="3944853D">
+          <wp:inline distT="114300" distB="114300" distL="114300" distR="114300" wp14:anchorId="54CEABEE" wp14:editId="17A6A6F9">
             <wp:extent cx="5731200" cy="4051300"/>
             <wp:effectExtent l="0" t="0" r="0" b="0"/>
             <wp:docPr id="3" name="image3.jpg"/>
@@ -13372,7 +14061,7 @@
         </w:rPr>
       </w:pPr>
       <w:r>
-        <w:t>Figura 1 - Esquemático dos SAA Palmares. Fonte: Compesa (2024).</w:t>
+        <w:t>Figura 1 - Esquemático dos SAA Itamaraca. Fonte: Compesa (2024).</w:t>
       </w:r>
     </w:p>
     <w:p>
@@ -13881,7 +14570,25 @@
           <w:sz w:val="20"/>
           <w:szCs w:val="20"/>
         </w:rPr>
-        <w:t>Rodrigo Antonio Pinto de Melo</w:t>
+        <w:t xml:space="preserve">Rodrigo </w:t>
+      </w:r>
+      <w:proofErr w:type="spellStart"/>
+      <w:r>
+        <w:rPr>
+          <w:b/>
+          <w:sz w:val="20"/>
+          <w:szCs w:val="20"/>
+        </w:rPr>
+        <w:t>Antonio</w:t>
+      </w:r>
+      <w:proofErr w:type="spellEnd"/>
+      <w:r>
+        <w:rPr>
+          <w:b/>
+          <w:sz w:val="20"/>
+          <w:szCs w:val="20"/>
+        </w:rPr>
+        <w:t xml:space="preserve"> Pinto de Melo</w:t>
       </w:r>
     </w:p>
     <w:p>
@@ -13950,9 +14657,9 @@
 <file path=word/numbering.xml><?xml version="1.0" encoding="utf-8"?>
 <w:numbering xmlns:wpc="http://schemas.microsoft.com/office/word/2010/wordprocessingCanvas" xmlns:cx="http://schemas.microsoft.com/office/drawing/2014/chartex" xmlns:cx1="http://schemas.microsoft.com/office/drawing/2015/9/8/chartex" xmlns:cx2="http://schemas.microsoft.com/office/drawing/2015/10/21/chartex" xmlns:cx3="http://schemas.microsoft.com/office/drawing/2016/5/9/chartex" xmlns:cx4="http://schemas.microsoft.com/office/drawing/2016/5/10/chartex" xmlns:cx5="http://schemas.microsoft.com/office/drawing/2016/5/11/chartex" xmlns:cx6="http://schemas.microsoft.com/office/drawing/2016/5/12/chartex" xmlns:cx7="http://schemas.microsoft.com/office/drawing/2016/5/13/chartex" xmlns:cx8="http://schemas.microsoft.com/office/drawing/2016/5/14/chartex" xmlns:mc="http://schemas.openxmlformats.org/markup-compatibility/2006" xmlns:aink="http://schemas.microsoft.com/office/drawing/2016/ink" xmlns:am3d="http://schemas.microsoft.com/office/drawing/2017/model3d" xmlns:o="urn:schemas-microsoft-com:office:office" xmlns:oel="http://schemas.microsoft.com/office/2019/extlst" xmlns:r="http://schemas.openxmlformats.org/officeDocument/2006/relationships" xmlns:m="http://schemas.openxmlformats.org/officeDocument/2006/math" xmlns:v="urn:schemas-microsoft-com:vml" xmlns:wp14="http://schemas.microsoft.com/office/word/2010/wordprocessingDrawing" xmlns:wp="http://schemas.openxmlformats.org/drawingml/2006/wordprocessingDrawing" xmlns:w10="urn:schemas-microsoft-com:office:word" xmlns:w="http://schemas.openxmlformats.org/wordprocessingml/2006/main" xmlns:w14="http://schemas.microsoft.com/office/word/2010/wordml" xmlns:w15="http://schemas.microsoft.com/office/word/2012/wordml" xmlns:w16cex="http://schemas.microsoft.com/office/word/2018/wordml/cex" xmlns:w16cid="http://schemas.microsoft.com/office/word/2016/wordml/cid" xmlns:w16="http://schemas.microsoft.com/office/word/2018/wordml" xmlns:w16du="http://schemas.microsoft.com/office/word/2023/wordml/word16du" xmlns:w16sdtdh="http://schemas.microsoft.com/office/word/2020/wordml/sdtdatahash" xmlns:w16sdtfl="http://schemas.microsoft.com/office/word/2024/wordml/sdtformatlock" xmlns:w16se="http://schemas.microsoft.com/office/word/2015/wordml/symex" xmlns:wpg="http://schemas.microsoft.com/office/word/2010/wordprocessingGroup" xmlns:wpi="http://schemas.microsoft.com/office/word/2010/wordprocessingInk" xmlns:wne="http://schemas.microsoft.com/office/word/2006/wordml" xmlns:wps="http://schemas.microsoft.com/office/word/2010/wordprocessingShape" mc:Ignorable="w14 w15 w16se w16cid w16 w16cex w16sdtdh w16sdtfl w16du wp14">
   <w:abstractNum w:abstractNumId="0" w15:restartNumberingAfterBreak="0">
-    <w:nsid w:val="1C477FBE"/>
+    <w:nsid w:val="010F3A8A"/>
     <w:multiLevelType w:val="multilevel"/>
-    <w:tmpl w:val="FA10D894"/>
+    <w:tmpl w:val="FCE8F5BE"/>
     <w:lvl w:ilvl="0">
       <w:start w:val="1"/>
       <w:numFmt w:val="bullet"/>
@@ -14063,9 +14770,9 @@
     </w:lvl>
   </w:abstractNum>
   <w:abstractNum w:abstractNumId="1" w15:restartNumberingAfterBreak="0">
-    <w:nsid w:val="381C4A33"/>
+    <w:nsid w:val="07823CC4"/>
     <w:multiLevelType w:val="multilevel"/>
-    <w:tmpl w:val="AC1C1C4A"/>
+    <w:tmpl w:val="C0425FEA"/>
     <w:lvl w:ilvl="0">
       <w:start w:val="1"/>
       <w:numFmt w:val="bullet"/>
@@ -14176,9 +14883,687 @@
     </w:lvl>
   </w:abstractNum>
   <w:abstractNum w:abstractNumId="2" w15:restartNumberingAfterBreak="0">
-    <w:nsid w:val="3CA367F5"/>
+    <w:nsid w:val="0D4C3E08"/>
     <w:multiLevelType w:val="multilevel"/>
-    <w:tmpl w:val="CEE81A40"/>
+    <w:tmpl w:val="11C895E6"/>
+    <w:lvl w:ilvl="0">
+      <w:start w:val="1"/>
+      <w:numFmt w:val="lowerLetter"/>
+      <w:lvlText w:val="%1)"/>
+      <w:lvlJc w:val="left"/>
+      <w:pPr>
+        <w:ind w:left="720" w:hanging="360"/>
+      </w:pPr>
+      <w:rPr>
+        <w:u w:val="none"/>
+      </w:rPr>
+    </w:lvl>
+    <w:lvl w:ilvl="1">
+      <w:start w:val="1"/>
+      <w:numFmt w:val="lowerRoman"/>
+      <w:lvlText w:val="%2)"/>
+      <w:lvlJc w:val="right"/>
+      <w:pPr>
+        <w:ind w:left="1440" w:hanging="360"/>
+      </w:pPr>
+      <w:rPr>
+        <w:u w:val="none"/>
+      </w:rPr>
+    </w:lvl>
+    <w:lvl w:ilvl="2">
+      <w:start w:val="1"/>
+      <w:numFmt w:val="decimal"/>
+      <w:lvlText w:val="%3)"/>
+      <w:lvlJc w:val="left"/>
+      <w:pPr>
+        <w:ind w:left="2160" w:hanging="360"/>
+      </w:pPr>
+      <w:rPr>
+        <w:u w:val="none"/>
+      </w:rPr>
+    </w:lvl>
+    <w:lvl w:ilvl="3">
+      <w:start w:val="1"/>
+      <w:numFmt w:val="lowerLetter"/>
+      <w:lvlText w:val="(%4)"/>
+      <w:lvlJc w:val="left"/>
+      <w:pPr>
+        <w:ind w:left="2880" w:hanging="360"/>
+      </w:pPr>
+      <w:rPr>
+        <w:u w:val="none"/>
+      </w:rPr>
+    </w:lvl>
+    <w:lvl w:ilvl="4">
+      <w:start w:val="1"/>
+      <w:numFmt w:val="lowerRoman"/>
+      <w:lvlText w:val="(%5)"/>
+      <w:lvlJc w:val="right"/>
+      <w:pPr>
+        <w:ind w:left="3600" w:hanging="360"/>
+      </w:pPr>
+      <w:rPr>
+        <w:u w:val="none"/>
+      </w:rPr>
+    </w:lvl>
+    <w:lvl w:ilvl="5">
+      <w:start w:val="1"/>
+      <w:numFmt w:val="decimal"/>
+      <w:lvlText w:val="(%6)"/>
+      <w:lvlJc w:val="left"/>
+      <w:pPr>
+        <w:ind w:left="4320" w:hanging="360"/>
+      </w:pPr>
+      <w:rPr>
+        <w:u w:val="none"/>
+      </w:rPr>
+    </w:lvl>
+    <w:lvl w:ilvl="6">
+      <w:start w:val="1"/>
+      <w:numFmt w:val="lowerLetter"/>
+      <w:lvlText w:val="%7."/>
+      <w:lvlJc w:val="left"/>
+      <w:pPr>
+        <w:ind w:left="5040" w:hanging="360"/>
+      </w:pPr>
+      <w:rPr>
+        <w:u w:val="none"/>
+      </w:rPr>
+    </w:lvl>
+    <w:lvl w:ilvl="7">
+      <w:start w:val="1"/>
+      <w:numFmt w:val="lowerRoman"/>
+      <w:lvlText w:val="%8."/>
+      <w:lvlJc w:val="right"/>
+      <w:pPr>
+        <w:ind w:left="5760" w:hanging="360"/>
+      </w:pPr>
+      <w:rPr>
+        <w:u w:val="none"/>
+      </w:rPr>
+    </w:lvl>
+    <w:lvl w:ilvl="8">
+      <w:start w:val="1"/>
+      <w:numFmt w:val="decimal"/>
+      <w:lvlText w:val="%9."/>
+      <w:lvlJc w:val="left"/>
+      <w:pPr>
+        <w:ind w:left="6480" w:hanging="360"/>
+      </w:pPr>
+      <w:rPr>
+        <w:u w:val="none"/>
+      </w:rPr>
+    </w:lvl>
+  </w:abstractNum>
+  <w:abstractNum w:abstractNumId="3" w15:restartNumberingAfterBreak="0">
+    <w:nsid w:val="10B6378C"/>
+    <w:multiLevelType w:val="multilevel"/>
+    <w:tmpl w:val="7972943C"/>
+    <w:lvl w:ilvl="0">
+      <w:start w:val="1"/>
+      <w:numFmt w:val="lowerLetter"/>
+      <w:lvlText w:val="%1)"/>
+      <w:lvlJc w:val="left"/>
+      <w:pPr>
+        <w:ind w:left="720" w:hanging="360"/>
+      </w:pPr>
+      <w:rPr>
+        <w:u w:val="none"/>
+      </w:rPr>
+    </w:lvl>
+    <w:lvl w:ilvl="1">
+      <w:start w:val="1"/>
+      <w:numFmt w:val="lowerRoman"/>
+      <w:lvlText w:val="%2)"/>
+      <w:lvlJc w:val="right"/>
+      <w:pPr>
+        <w:ind w:left="1440" w:hanging="360"/>
+      </w:pPr>
+      <w:rPr>
+        <w:u w:val="none"/>
+      </w:rPr>
+    </w:lvl>
+    <w:lvl w:ilvl="2">
+      <w:start w:val="1"/>
+      <w:numFmt w:val="decimal"/>
+      <w:lvlText w:val="%3)"/>
+      <w:lvlJc w:val="left"/>
+      <w:pPr>
+        <w:ind w:left="2160" w:hanging="360"/>
+      </w:pPr>
+      <w:rPr>
+        <w:u w:val="none"/>
+      </w:rPr>
+    </w:lvl>
+    <w:lvl w:ilvl="3">
+      <w:start w:val="1"/>
+      <w:numFmt w:val="lowerLetter"/>
+      <w:lvlText w:val="(%4)"/>
+      <w:lvlJc w:val="left"/>
+      <w:pPr>
+        <w:ind w:left="2880" w:hanging="360"/>
+      </w:pPr>
+      <w:rPr>
+        <w:u w:val="none"/>
+      </w:rPr>
+    </w:lvl>
+    <w:lvl w:ilvl="4">
+      <w:start w:val="1"/>
+      <w:numFmt w:val="lowerRoman"/>
+      <w:lvlText w:val="(%5)"/>
+      <w:lvlJc w:val="right"/>
+      <w:pPr>
+        <w:ind w:left="3600" w:hanging="360"/>
+      </w:pPr>
+      <w:rPr>
+        <w:u w:val="none"/>
+      </w:rPr>
+    </w:lvl>
+    <w:lvl w:ilvl="5">
+      <w:start w:val="1"/>
+      <w:numFmt w:val="decimal"/>
+      <w:lvlText w:val="(%6)"/>
+      <w:lvlJc w:val="left"/>
+      <w:pPr>
+        <w:ind w:left="4320" w:hanging="360"/>
+      </w:pPr>
+      <w:rPr>
+        <w:u w:val="none"/>
+      </w:rPr>
+    </w:lvl>
+    <w:lvl w:ilvl="6">
+      <w:start w:val="1"/>
+      <w:numFmt w:val="lowerLetter"/>
+      <w:lvlText w:val="%7."/>
+      <w:lvlJc w:val="left"/>
+      <w:pPr>
+        <w:ind w:left="5040" w:hanging="360"/>
+      </w:pPr>
+      <w:rPr>
+        <w:u w:val="none"/>
+      </w:rPr>
+    </w:lvl>
+    <w:lvl w:ilvl="7">
+      <w:start w:val="1"/>
+      <w:numFmt w:val="lowerRoman"/>
+      <w:lvlText w:val="%8."/>
+      <w:lvlJc w:val="right"/>
+      <w:pPr>
+        <w:ind w:left="5760" w:hanging="360"/>
+      </w:pPr>
+      <w:rPr>
+        <w:u w:val="none"/>
+      </w:rPr>
+    </w:lvl>
+    <w:lvl w:ilvl="8">
+      <w:start w:val="1"/>
+      <w:numFmt w:val="decimal"/>
+      <w:lvlText w:val="%9."/>
+      <w:lvlJc w:val="left"/>
+      <w:pPr>
+        <w:ind w:left="6480" w:hanging="360"/>
+      </w:pPr>
+      <w:rPr>
+        <w:u w:val="none"/>
+      </w:rPr>
+    </w:lvl>
+  </w:abstractNum>
+  <w:abstractNum w:abstractNumId="4" w15:restartNumberingAfterBreak="0">
+    <w:nsid w:val="1C896D7D"/>
+    <w:multiLevelType w:val="multilevel"/>
+    <w:tmpl w:val="275AECB2"/>
+    <w:lvl w:ilvl="0">
+      <w:start w:val="1"/>
+      <w:numFmt w:val="lowerLetter"/>
+      <w:lvlText w:val="%1)"/>
+      <w:lvlJc w:val="left"/>
+      <w:pPr>
+        <w:ind w:left="720" w:hanging="360"/>
+      </w:pPr>
+      <w:rPr>
+        <w:u w:val="none"/>
+      </w:rPr>
+    </w:lvl>
+    <w:lvl w:ilvl="1">
+      <w:start w:val="1"/>
+      <w:numFmt w:val="lowerRoman"/>
+      <w:lvlText w:val="%2)"/>
+      <w:lvlJc w:val="right"/>
+      <w:pPr>
+        <w:ind w:left="1440" w:hanging="360"/>
+      </w:pPr>
+      <w:rPr>
+        <w:u w:val="none"/>
+      </w:rPr>
+    </w:lvl>
+    <w:lvl w:ilvl="2">
+      <w:start w:val="1"/>
+      <w:numFmt w:val="decimal"/>
+      <w:lvlText w:val="%3)"/>
+      <w:lvlJc w:val="left"/>
+      <w:pPr>
+        <w:ind w:left="2160" w:hanging="360"/>
+      </w:pPr>
+      <w:rPr>
+        <w:u w:val="none"/>
+      </w:rPr>
+    </w:lvl>
+    <w:lvl w:ilvl="3">
+      <w:start w:val="1"/>
+      <w:numFmt w:val="lowerLetter"/>
+      <w:lvlText w:val="(%4)"/>
+      <w:lvlJc w:val="left"/>
+      <w:pPr>
+        <w:ind w:left="2880" w:hanging="360"/>
+      </w:pPr>
+      <w:rPr>
+        <w:u w:val="none"/>
+      </w:rPr>
+    </w:lvl>
+    <w:lvl w:ilvl="4">
+      <w:start w:val="1"/>
+      <w:numFmt w:val="lowerRoman"/>
+      <w:lvlText w:val="(%5)"/>
+      <w:lvlJc w:val="right"/>
+      <w:pPr>
+        <w:ind w:left="3600" w:hanging="360"/>
+      </w:pPr>
+      <w:rPr>
+        <w:u w:val="none"/>
+      </w:rPr>
+    </w:lvl>
+    <w:lvl w:ilvl="5">
+      <w:start w:val="1"/>
+      <w:numFmt w:val="decimal"/>
+      <w:lvlText w:val="(%6)"/>
+      <w:lvlJc w:val="left"/>
+      <w:pPr>
+        <w:ind w:left="4320" w:hanging="360"/>
+      </w:pPr>
+      <w:rPr>
+        <w:u w:val="none"/>
+      </w:rPr>
+    </w:lvl>
+    <w:lvl w:ilvl="6">
+      <w:start w:val="1"/>
+      <w:numFmt w:val="lowerLetter"/>
+      <w:lvlText w:val="%7."/>
+      <w:lvlJc w:val="left"/>
+      <w:pPr>
+        <w:ind w:left="5040" w:hanging="360"/>
+      </w:pPr>
+      <w:rPr>
+        <w:u w:val="none"/>
+      </w:rPr>
+    </w:lvl>
+    <w:lvl w:ilvl="7">
+      <w:start w:val="1"/>
+      <w:numFmt w:val="lowerRoman"/>
+      <w:lvlText w:val="%8."/>
+      <w:lvlJc w:val="right"/>
+      <w:pPr>
+        <w:ind w:left="5760" w:hanging="360"/>
+      </w:pPr>
+      <w:rPr>
+        <w:u w:val="none"/>
+      </w:rPr>
+    </w:lvl>
+    <w:lvl w:ilvl="8">
+      <w:start w:val="1"/>
+      <w:numFmt w:val="decimal"/>
+      <w:lvlText w:val="%9."/>
+      <w:lvlJc w:val="left"/>
+      <w:pPr>
+        <w:ind w:left="6480" w:hanging="360"/>
+      </w:pPr>
+      <w:rPr>
+        <w:u w:val="none"/>
+      </w:rPr>
+    </w:lvl>
+  </w:abstractNum>
+  <w:abstractNum w:abstractNumId="5" w15:restartNumberingAfterBreak="0">
+    <w:nsid w:val="20017284"/>
+    <w:multiLevelType w:val="multilevel"/>
+    <w:tmpl w:val="0C4C099C"/>
+    <w:lvl w:ilvl="0">
+      <w:start w:val="1"/>
+      <w:numFmt w:val="lowerLetter"/>
+      <w:lvlText w:val="%1)"/>
+      <w:lvlJc w:val="left"/>
+      <w:pPr>
+        <w:ind w:left="720" w:hanging="360"/>
+      </w:pPr>
+      <w:rPr>
+        <w:u w:val="none"/>
+      </w:rPr>
+    </w:lvl>
+    <w:lvl w:ilvl="1">
+      <w:start w:val="1"/>
+      <w:numFmt w:val="lowerRoman"/>
+      <w:lvlText w:val="%2)"/>
+      <w:lvlJc w:val="right"/>
+      <w:pPr>
+        <w:ind w:left="1440" w:hanging="360"/>
+      </w:pPr>
+      <w:rPr>
+        <w:u w:val="none"/>
+      </w:rPr>
+    </w:lvl>
+    <w:lvl w:ilvl="2">
+      <w:start w:val="1"/>
+      <w:numFmt w:val="decimal"/>
+      <w:lvlText w:val="%3)"/>
+      <w:lvlJc w:val="left"/>
+      <w:pPr>
+        <w:ind w:left="2160" w:hanging="360"/>
+      </w:pPr>
+      <w:rPr>
+        <w:u w:val="none"/>
+      </w:rPr>
+    </w:lvl>
+    <w:lvl w:ilvl="3">
+      <w:start w:val="1"/>
+      <w:numFmt w:val="lowerLetter"/>
+      <w:lvlText w:val="(%4)"/>
+      <w:lvlJc w:val="left"/>
+      <w:pPr>
+        <w:ind w:left="2880" w:hanging="360"/>
+      </w:pPr>
+      <w:rPr>
+        <w:u w:val="none"/>
+      </w:rPr>
+    </w:lvl>
+    <w:lvl w:ilvl="4">
+      <w:start w:val="1"/>
+      <w:numFmt w:val="lowerRoman"/>
+      <w:lvlText w:val="(%5)"/>
+      <w:lvlJc w:val="right"/>
+      <w:pPr>
+        <w:ind w:left="3600" w:hanging="360"/>
+      </w:pPr>
+      <w:rPr>
+        <w:u w:val="none"/>
+      </w:rPr>
+    </w:lvl>
+    <w:lvl w:ilvl="5">
+      <w:start w:val="1"/>
+      <w:numFmt w:val="decimal"/>
+      <w:lvlText w:val="(%6)"/>
+      <w:lvlJc w:val="left"/>
+      <w:pPr>
+        <w:ind w:left="4320" w:hanging="360"/>
+      </w:pPr>
+      <w:rPr>
+        <w:u w:val="none"/>
+      </w:rPr>
+    </w:lvl>
+    <w:lvl w:ilvl="6">
+      <w:start w:val="1"/>
+      <w:numFmt w:val="lowerLetter"/>
+      <w:lvlText w:val="%7."/>
+      <w:lvlJc w:val="left"/>
+      <w:pPr>
+        <w:ind w:left="5040" w:hanging="360"/>
+      </w:pPr>
+      <w:rPr>
+        <w:u w:val="none"/>
+      </w:rPr>
+    </w:lvl>
+    <w:lvl w:ilvl="7">
+      <w:start w:val="1"/>
+      <w:numFmt w:val="lowerRoman"/>
+      <w:lvlText w:val="%8."/>
+      <w:lvlJc w:val="right"/>
+      <w:pPr>
+        <w:ind w:left="5760" w:hanging="360"/>
+      </w:pPr>
+      <w:rPr>
+        <w:u w:val="none"/>
+      </w:rPr>
+    </w:lvl>
+    <w:lvl w:ilvl="8">
+      <w:start w:val="1"/>
+      <w:numFmt w:val="decimal"/>
+      <w:lvlText w:val="%9."/>
+      <w:lvlJc w:val="left"/>
+      <w:pPr>
+        <w:ind w:left="6480" w:hanging="360"/>
+      </w:pPr>
+      <w:rPr>
+        <w:u w:val="none"/>
+      </w:rPr>
+    </w:lvl>
+  </w:abstractNum>
+  <w:abstractNum w:abstractNumId="6" w15:restartNumberingAfterBreak="0">
+    <w:nsid w:val="22B4197F"/>
+    <w:multiLevelType w:val="multilevel"/>
+    <w:tmpl w:val="8D5A320A"/>
+    <w:lvl w:ilvl="0">
+      <w:start w:val="1"/>
+      <w:numFmt w:val="bullet"/>
+      <w:lvlText w:val="●"/>
+      <w:lvlJc w:val="left"/>
+      <w:pPr>
+        <w:ind w:left="720" w:hanging="360"/>
+      </w:pPr>
+      <w:rPr>
+        <w:u w:val="none"/>
+      </w:rPr>
+    </w:lvl>
+    <w:lvl w:ilvl="1">
+      <w:start w:val="1"/>
+      <w:numFmt w:val="bullet"/>
+      <w:lvlText w:val="○"/>
+      <w:lvlJc w:val="left"/>
+      <w:pPr>
+        <w:ind w:left="1440" w:hanging="360"/>
+      </w:pPr>
+      <w:rPr>
+        <w:u w:val="none"/>
+      </w:rPr>
+    </w:lvl>
+    <w:lvl w:ilvl="2">
+      <w:start w:val="1"/>
+      <w:numFmt w:val="bullet"/>
+      <w:lvlText w:val="■"/>
+      <w:lvlJc w:val="left"/>
+      <w:pPr>
+        <w:ind w:left="2160" w:hanging="360"/>
+      </w:pPr>
+      <w:rPr>
+        <w:u w:val="none"/>
+      </w:rPr>
+    </w:lvl>
+    <w:lvl w:ilvl="3">
+      <w:start w:val="1"/>
+      <w:numFmt w:val="bullet"/>
+      <w:lvlText w:val="●"/>
+      <w:lvlJc w:val="left"/>
+      <w:pPr>
+        <w:ind w:left="2880" w:hanging="360"/>
+      </w:pPr>
+      <w:rPr>
+        <w:u w:val="none"/>
+      </w:rPr>
+    </w:lvl>
+    <w:lvl w:ilvl="4">
+      <w:start w:val="1"/>
+      <w:numFmt w:val="bullet"/>
+      <w:lvlText w:val="○"/>
+      <w:lvlJc w:val="left"/>
+      <w:pPr>
+        <w:ind w:left="3600" w:hanging="360"/>
+      </w:pPr>
+      <w:rPr>
+        <w:u w:val="none"/>
+      </w:rPr>
+    </w:lvl>
+    <w:lvl w:ilvl="5">
+      <w:start w:val="1"/>
+      <w:numFmt w:val="bullet"/>
+      <w:lvlText w:val="■"/>
+      <w:lvlJc w:val="left"/>
+      <w:pPr>
+        <w:ind w:left="4320" w:hanging="360"/>
+      </w:pPr>
+      <w:rPr>
+        <w:u w:val="none"/>
+      </w:rPr>
+    </w:lvl>
+    <w:lvl w:ilvl="6">
+      <w:start w:val="1"/>
+      <w:numFmt w:val="bullet"/>
+      <w:lvlText w:val="●"/>
+      <w:lvlJc w:val="left"/>
+      <w:pPr>
+        <w:ind w:left="5040" w:hanging="360"/>
+      </w:pPr>
+      <w:rPr>
+        <w:u w:val="none"/>
+      </w:rPr>
+    </w:lvl>
+    <w:lvl w:ilvl="7">
+      <w:start w:val="1"/>
+      <w:numFmt w:val="bullet"/>
+      <w:lvlText w:val="○"/>
+      <w:lvlJc w:val="left"/>
+      <w:pPr>
+        <w:ind w:left="5760" w:hanging="360"/>
+      </w:pPr>
+      <w:rPr>
+        <w:u w:val="none"/>
+      </w:rPr>
+    </w:lvl>
+    <w:lvl w:ilvl="8">
+      <w:start w:val="1"/>
+      <w:numFmt w:val="bullet"/>
+      <w:lvlText w:val="■"/>
+      <w:lvlJc w:val="left"/>
+      <w:pPr>
+        <w:ind w:left="6480" w:hanging="360"/>
+      </w:pPr>
+      <w:rPr>
+        <w:u w:val="none"/>
+      </w:rPr>
+    </w:lvl>
+  </w:abstractNum>
+  <w:abstractNum w:abstractNumId="7" w15:restartNumberingAfterBreak="0">
+    <w:nsid w:val="3E906DCC"/>
+    <w:multiLevelType w:val="multilevel"/>
+    <w:tmpl w:val="023ABE68"/>
+    <w:lvl w:ilvl="0">
+      <w:start w:val="1"/>
+      <w:numFmt w:val="bullet"/>
+      <w:lvlText w:val="●"/>
+      <w:lvlJc w:val="left"/>
+      <w:pPr>
+        <w:ind w:left="720" w:hanging="360"/>
+      </w:pPr>
+      <w:rPr>
+        <w:u w:val="none"/>
+      </w:rPr>
+    </w:lvl>
+    <w:lvl w:ilvl="1">
+      <w:start w:val="1"/>
+      <w:numFmt w:val="bullet"/>
+      <w:lvlText w:val="○"/>
+      <w:lvlJc w:val="left"/>
+      <w:pPr>
+        <w:ind w:left="1440" w:hanging="360"/>
+      </w:pPr>
+      <w:rPr>
+        <w:u w:val="none"/>
+      </w:rPr>
+    </w:lvl>
+    <w:lvl w:ilvl="2">
+      <w:start w:val="1"/>
+      <w:numFmt w:val="bullet"/>
+      <w:lvlText w:val="■"/>
+      <w:lvlJc w:val="left"/>
+      <w:pPr>
+        <w:ind w:left="2160" w:hanging="360"/>
+      </w:pPr>
+      <w:rPr>
+        <w:u w:val="none"/>
+      </w:rPr>
+    </w:lvl>
+    <w:lvl w:ilvl="3">
+      <w:start w:val="1"/>
+      <w:numFmt w:val="bullet"/>
+      <w:lvlText w:val="●"/>
+      <w:lvlJc w:val="left"/>
+      <w:pPr>
+        <w:ind w:left="2880" w:hanging="360"/>
+      </w:pPr>
+      <w:rPr>
+        <w:u w:val="none"/>
+      </w:rPr>
+    </w:lvl>
+    <w:lvl w:ilvl="4">
+      <w:start w:val="1"/>
+      <w:numFmt w:val="bullet"/>
+      <w:lvlText w:val="○"/>
+      <w:lvlJc w:val="left"/>
+      <w:pPr>
+        <w:ind w:left="3600" w:hanging="360"/>
+      </w:pPr>
+      <w:rPr>
+        <w:u w:val="none"/>
+      </w:rPr>
+    </w:lvl>
+    <w:lvl w:ilvl="5">
+      <w:start w:val="1"/>
+      <w:numFmt w:val="bullet"/>
+      <w:lvlText w:val="■"/>
+      <w:lvlJc w:val="left"/>
+      <w:pPr>
+        <w:ind w:left="4320" w:hanging="360"/>
+      </w:pPr>
+      <w:rPr>
+        <w:u w:val="none"/>
+      </w:rPr>
+    </w:lvl>
+    <w:lvl w:ilvl="6">
+      <w:start w:val="1"/>
+      <w:numFmt w:val="bullet"/>
+      <w:lvlText w:val="●"/>
+      <w:lvlJc w:val="left"/>
+      <w:pPr>
+        <w:ind w:left="5040" w:hanging="360"/>
+      </w:pPr>
+      <w:rPr>
+        <w:u w:val="none"/>
+      </w:rPr>
+    </w:lvl>
+    <w:lvl w:ilvl="7">
+      <w:start w:val="1"/>
+      <w:numFmt w:val="bullet"/>
+      <w:lvlText w:val="○"/>
+      <w:lvlJc w:val="left"/>
+      <w:pPr>
+        <w:ind w:left="5760" w:hanging="360"/>
+      </w:pPr>
+      <w:rPr>
+        <w:u w:val="none"/>
+      </w:rPr>
+    </w:lvl>
+    <w:lvl w:ilvl="8">
+      <w:start w:val="1"/>
+      <w:numFmt w:val="bullet"/>
+      <w:lvlText w:val="■"/>
+      <w:lvlJc w:val="left"/>
+      <w:pPr>
+        <w:ind w:left="6480" w:hanging="360"/>
+      </w:pPr>
+      <w:rPr>
+        <w:u w:val="none"/>
+      </w:rPr>
+    </w:lvl>
+  </w:abstractNum>
+  <w:abstractNum w:abstractNumId="8" w15:restartNumberingAfterBreak="0">
+    <w:nsid w:val="53430A4D"/>
+    <w:multiLevelType w:val="multilevel"/>
+    <w:tmpl w:val="B2086996"/>
     <w:lvl w:ilvl="0">
       <w:start w:val="1"/>
       <w:numFmt w:val="decimal"/>
@@ -14288,10 +15673,10 @@
       </w:rPr>
     </w:lvl>
   </w:abstractNum>
-  <w:abstractNum w:abstractNumId="3" w15:restartNumberingAfterBreak="0">
-    <w:nsid w:val="481637F3"/>
+  <w:abstractNum w:abstractNumId="9" w15:restartNumberingAfterBreak="0">
+    <w:nsid w:val="70B82600"/>
     <w:multiLevelType w:val="multilevel"/>
-    <w:tmpl w:val="281AEE88"/>
+    <w:tmpl w:val="1F4C3162"/>
     <w:lvl w:ilvl="0">
       <w:start w:val="1"/>
       <w:numFmt w:val="bullet"/>
@@ -14401,713 +15786,35 @@
       </w:rPr>
     </w:lvl>
   </w:abstractNum>
-  <w:abstractNum w:abstractNumId="4" w15:restartNumberingAfterBreak="0">
-    <w:nsid w:val="4DF86FC3"/>
-    <w:multiLevelType w:val="multilevel"/>
-    <w:tmpl w:val="A43C10D2"/>
-    <w:lvl w:ilvl="0">
-      <w:start w:val="1"/>
-      <w:numFmt w:val="bullet"/>
-      <w:lvlText w:val="●"/>
-      <w:lvlJc w:val="left"/>
-      <w:pPr>
-        <w:ind w:left="720" w:hanging="360"/>
-      </w:pPr>
-      <w:rPr>
-        <w:u w:val="none"/>
-      </w:rPr>
-    </w:lvl>
-    <w:lvl w:ilvl="1">
-      <w:start w:val="1"/>
-      <w:numFmt w:val="bullet"/>
-      <w:lvlText w:val="○"/>
-      <w:lvlJc w:val="left"/>
-      <w:pPr>
-        <w:ind w:left="1440" w:hanging="360"/>
-      </w:pPr>
-      <w:rPr>
-        <w:u w:val="none"/>
-      </w:rPr>
-    </w:lvl>
-    <w:lvl w:ilvl="2">
-      <w:start w:val="1"/>
-      <w:numFmt w:val="bullet"/>
-      <w:lvlText w:val="■"/>
-      <w:lvlJc w:val="left"/>
-      <w:pPr>
-        <w:ind w:left="2160" w:hanging="360"/>
-      </w:pPr>
-      <w:rPr>
-        <w:u w:val="none"/>
-      </w:rPr>
-    </w:lvl>
-    <w:lvl w:ilvl="3">
-      <w:start w:val="1"/>
-      <w:numFmt w:val="bullet"/>
-      <w:lvlText w:val="●"/>
-      <w:lvlJc w:val="left"/>
-      <w:pPr>
-        <w:ind w:left="2880" w:hanging="360"/>
-      </w:pPr>
-      <w:rPr>
-        <w:u w:val="none"/>
-      </w:rPr>
-    </w:lvl>
-    <w:lvl w:ilvl="4">
-      <w:start w:val="1"/>
-      <w:numFmt w:val="bullet"/>
-      <w:lvlText w:val="○"/>
-      <w:lvlJc w:val="left"/>
-      <w:pPr>
-        <w:ind w:left="3600" w:hanging="360"/>
-      </w:pPr>
-      <w:rPr>
-        <w:u w:val="none"/>
-      </w:rPr>
-    </w:lvl>
-    <w:lvl w:ilvl="5">
-      <w:start w:val="1"/>
-      <w:numFmt w:val="bullet"/>
-      <w:lvlText w:val="■"/>
-      <w:lvlJc w:val="left"/>
-      <w:pPr>
-        <w:ind w:left="4320" w:hanging="360"/>
-      </w:pPr>
-      <w:rPr>
-        <w:u w:val="none"/>
-      </w:rPr>
-    </w:lvl>
-    <w:lvl w:ilvl="6">
-      <w:start w:val="1"/>
-      <w:numFmt w:val="bullet"/>
-      <w:lvlText w:val="●"/>
-      <w:lvlJc w:val="left"/>
-      <w:pPr>
-        <w:ind w:left="5040" w:hanging="360"/>
-      </w:pPr>
-      <w:rPr>
-        <w:u w:val="none"/>
-      </w:rPr>
-    </w:lvl>
-    <w:lvl w:ilvl="7">
-      <w:start w:val="1"/>
-      <w:numFmt w:val="bullet"/>
-      <w:lvlText w:val="○"/>
-      <w:lvlJc w:val="left"/>
-      <w:pPr>
-        <w:ind w:left="5760" w:hanging="360"/>
-      </w:pPr>
-      <w:rPr>
-        <w:u w:val="none"/>
-      </w:rPr>
-    </w:lvl>
-    <w:lvl w:ilvl="8">
-      <w:start w:val="1"/>
-      <w:numFmt w:val="bullet"/>
-      <w:lvlText w:val="■"/>
-      <w:lvlJc w:val="left"/>
-      <w:pPr>
-        <w:ind w:left="6480" w:hanging="360"/>
-      </w:pPr>
-      <w:rPr>
-        <w:u w:val="none"/>
-      </w:rPr>
-    </w:lvl>
-  </w:abstractNum>
-  <w:abstractNum w:abstractNumId="5" w15:restartNumberingAfterBreak="0">
-    <w:nsid w:val="68FC5D40"/>
-    <w:multiLevelType w:val="multilevel"/>
-    <w:tmpl w:val="694AA27E"/>
-    <w:lvl w:ilvl="0">
-      <w:start w:val="1"/>
-      <w:numFmt w:val="lowerLetter"/>
-      <w:lvlText w:val="%1)"/>
-      <w:lvlJc w:val="left"/>
-      <w:pPr>
-        <w:ind w:left="720" w:hanging="360"/>
-      </w:pPr>
-      <w:rPr>
-        <w:u w:val="none"/>
-      </w:rPr>
-    </w:lvl>
-    <w:lvl w:ilvl="1">
-      <w:start w:val="1"/>
-      <w:numFmt w:val="lowerRoman"/>
-      <w:lvlText w:val="%2)"/>
-      <w:lvlJc w:val="right"/>
-      <w:pPr>
-        <w:ind w:left="1440" w:hanging="360"/>
-      </w:pPr>
-      <w:rPr>
-        <w:u w:val="none"/>
-      </w:rPr>
-    </w:lvl>
-    <w:lvl w:ilvl="2">
-      <w:start w:val="1"/>
-      <w:numFmt w:val="decimal"/>
-      <w:lvlText w:val="%3)"/>
-      <w:lvlJc w:val="left"/>
-      <w:pPr>
-        <w:ind w:left="2160" w:hanging="360"/>
-      </w:pPr>
-      <w:rPr>
-        <w:u w:val="none"/>
-      </w:rPr>
-    </w:lvl>
-    <w:lvl w:ilvl="3">
-      <w:start w:val="1"/>
-      <w:numFmt w:val="lowerLetter"/>
-      <w:lvlText w:val="(%4)"/>
-      <w:lvlJc w:val="left"/>
-      <w:pPr>
-        <w:ind w:left="2880" w:hanging="360"/>
-      </w:pPr>
-      <w:rPr>
-        <w:u w:val="none"/>
-      </w:rPr>
-    </w:lvl>
-    <w:lvl w:ilvl="4">
-      <w:start w:val="1"/>
-      <w:numFmt w:val="lowerRoman"/>
-      <w:lvlText w:val="(%5)"/>
-      <w:lvlJc w:val="right"/>
-      <w:pPr>
-        <w:ind w:left="3600" w:hanging="360"/>
-      </w:pPr>
-      <w:rPr>
-        <w:u w:val="none"/>
-      </w:rPr>
-    </w:lvl>
-    <w:lvl w:ilvl="5">
-      <w:start w:val="1"/>
-      <w:numFmt w:val="decimal"/>
-      <w:lvlText w:val="(%6)"/>
-      <w:lvlJc w:val="left"/>
-      <w:pPr>
-        <w:ind w:left="4320" w:hanging="360"/>
-      </w:pPr>
-      <w:rPr>
-        <w:u w:val="none"/>
-      </w:rPr>
-    </w:lvl>
-    <w:lvl w:ilvl="6">
-      <w:start w:val="1"/>
-      <w:numFmt w:val="lowerLetter"/>
-      <w:lvlText w:val="%7."/>
-      <w:lvlJc w:val="left"/>
-      <w:pPr>
-        <w:ind w:left="5040" w:hanging="360"/>
-      </w:pPr>
-      <w:rPr>
-        <w:u w:val="none"/>
-      </w:rPr>
-    </w:lvl>
-    <w:lvl w:ilvl="7">
-      <w:start w:val="1"/>
-      <w:numFmt w:val="lowerRoman"/>
-      <w:lvlText w:val="%8."/>
-      <w:lvlJc w:val="right"/>
-      <w:pPr>
-        <w:ind w:left="5760" w:hanging="360"/>
-      </w:pPr>
-      <w:rPr>
-        <w:u w:val="none"/>
-      </w:rPr>
-    </w:lvl>
-    <w:lvl w:ilvl="8">
-      <w:start w:val="1"/>
-      <w:numFmt w:val="decimal"/>
-      <w:lvlText w:val="%9."/>
-      <w:lvlJc w:val="left"/>
-      <w:pPr>
-        <w:ind w:left="6480" w:hanging="360"/>
-      </w:pPr>
-      <w:rPr>
-        <w:u w:val="none"/>
-      </w:rPr>
-    </w:lvl>
-  </w:abstractNum>
-  <w:abstractNum w:abstractNumId="6" w15:restartNumberingAfterBreak="0">
-    <w:nsid w:val="6C542FAC"/>
-    <w:multiLevelType w:val="multilevel"/>
-    <w:tmpl w:val="3CCE2AA4"/>
-    <w:lvl w:ilvl="0">
-      <w:start w:val="1"/>
-      <w:numFmt w:val="lowerLetter"/>
-      <w:lvlText w:val="%1)"/>
-      <w:lvlJc w:val="left"/>
-      <w:pPr>
-        <w:ind w:left="720" w:hanging="360"/>
-      </w:pPr>
-      <w:rPr>
-        <w:u w:val="none"/>
-      </w:rPr>
-    </w:lvl>
-    <w:lvl w:ilvl="1">
-      <w:start w:val="1"/>
-      <w:numFmt w:val="lowerRoman"/>
-      <w:lvlText w:val="%2)"/>
-      <w:lvlJc w:val="right"/>
-      <w:pPr>
-        <w:ind w:left="1440" w:hanging="360"/>
-      </w:pPr>
-      <w:rPr>
-        <w:u w:val="none"/>
-      </w:rPr>
-    </w:lvl>
-    <w:lvl w:ilvl="2">
-      <w:start w:val="1"/>
-      <w:numFmt w:val="decimal"/>
-      <w:lvlText w:val="%3)"/>
-      <w:lvlJc w:val="left"/>
-      <w:pPr>
-        <w:ind w:left="2160" w:hanging="360"/>
-      </w:pPr>
-      <w:rPr>
-        <w:u w:val="none"/>
-      </w:rPr>
-    </w:lvl>
-    <w:lvl w:ilvl="3">
-      <w:start w:val="1"/>
-      <w:numFmt w:val="lowerLetter"/>
-      <w:lvlText w:val="(%4)"/>
-      <w:lvlJc w:val="left"/>
-      <w:pPr>
-        <w:ind w:left="2880" w:hanging="360"/>
-      </w:pPr>
-      <w:rPr>
-        <w:u w:val="none"/>
-      </w:rPr>
-    </w:lvl>
-    <w:lvl w:ilvl="4">
-      <w:start w:val="1"/>
-      <w:numFmt w:val="lowerRoman"/>
-      <w:lvlText w:val="(%5)"/>
-      <w:lvlJc w:val="right"/>
-      <w:pPr>
-        <w:ind w:left="3600" w:hanging="360"/>
-      </w:pPr>
-      <w:rPr>
-        <w:u w:val="none"/>
-      </w:rPr>
-    </w:lvl>
-    <w:lvl w:ilvl="5">
-      <w:start w:val="1"/>
-      <w:numFmt w:val="decimal"/>
-      <w:lvlText w:val="(%6)"/>
-      <w:lvlJc w:val="left"/>
-      <w:pPr>
-        <w:ind w:left="4320" w:hanging="360"/>
-      </w:pPr>
-      <w:rPr>
-        <w:u w:val="none"/>
-      </w:rPr>
-    </w:lvl>
-    <w:lvl w:ilvl="6">
-      <w:start w:val="1"/>
-      <w:numFmt w:val="lowerLetter"/>
-      <w:lvlText w:val="%7."/>
-      <w:lvlJc w:val="left"/>
-      <w:pPr>
-        <w:ind w:left="5040" w:hanging="360"/>
-      </w:pPr>
-      <w:rPr>
-        <w:u w:val="none"/>
-      </w:rPr>
-    </w:lvl>
-    <w:lvl w:ilvl="7">
-      <w:start w:val="1"/>
-      <w:numFmt w:val="lowerRoman"/>
-      <w:lvlText w:val="%8."/>
-      <w:lvlJc w:val="right"/>
-      <w:pPr>
-        <w:ind w:left="5760" w:hanging="360"/>
-      </w:pPr>
-      <w:rPr>
-        <w:u w:val="none"/>
-      </w:rPr>
-    </w:lvl>
-    <w:lvl w:ilvl="8">
-      <w:start w:val="1"/>
-      <w:numFmt w:val="decimal"/>
-      <w:lvlText w:val="%9."/>
-      <w:lvlJc w:val="left"/>
-      <w:pPr>
-        <w:ind w:left="6480" w:hanging="360"/>
-      </w:pPr>
-      <w:rPr>
-        <w:u w:val="none"/>
-      </w:rPr>
-    </w:lvl>
-  </w:abstractNum>
-  <w:abstractNum w:abstractNumId="7" w15:restartNumberingAfterBreak="0">
-    <w:nsid w:val="6DE65546"/>
-    <w:multiLevelType w:val="multilevel"/>
-    <w:tmpl w:val="2B1E7348"/>
-    <w:lvl w:ilvl="0">
-      <w:start w:val="1"/>
-      <w:numFmt w:val="bullet"/>
-      <w:lvlText w:val="●"/>
-      <w:lvlJc w:val="left"/>
-      <w:pPr>
-        <w:ind w:left="720" w:hanging="360"/>
-      </w:pPr>
-      <w:rPr>
-        <w:u w:val="none"/>
-      </w:rPr>
-    </w:lvl>
-    <w:lvl w:ilvl="1">
-      <w:start w:val="1"/>
-      <w:numFmt w:val="bullet"/>
-      <w:lvlText w:val="○"/>
-      <w:lvlJc w:val="left"/>
-      <w:pPr>
-        <w:ind w:left="1440" w:hanging="360"/>
-      </w:pPr>
-      <w:rPr>
-        <w:u w:val="none"/>
-      </w:rPr>
-    </w:lvl>
-    <w:lvl w:ilvl="2">
-      <w:start w:val="1"/>
-      <w:numFmt w:val="bullet"/>
-      <w:lvlText w:val="■"/>
-      <w:lvlJc w:val="left"/>
-      <w:pPr>
-        <w:ind w:left="2160" w:hanging="360"/>
-      </w:pPr>
-      <w:rPr>
-        <w:u w:val="none"/>
-      </w:rPr>
-    </w:lvl>
-    <w:lvl w:ilvl="3">
-      <w:start w:val="1"/>
-      <w:numFmt w:val="bullet"/>
-      <w:lvlText w:val="●"/>
-      <w:lvlJc w:val="left"/>
-      <w:pPr>
-        <w:ind w:left="2880" w:hanging="360"/>
-      </w:pPr>
-      <w:rPr>
-        <w:u w:val="none"/>
-      </w:rPr>
-    </w:lvl>
-    <w:lvl w:ilvl="4">
-      <w:start w:val="1"/>
-      <w:numFmt w:val="bullet"/>
-      <w:lvlText w:val="○"/>
-      <w:lvlJc w:val="left"/>
-      <w:pPr>
-        <w:ind w:left="3600" w:hanging="360"/>
-      </w:pPr>
-      <w:rPr>
-        <w:u w:val="none"/>
-      </w:rPr>
-    </w:lvl>
-    <w:lvl w:ilvl="5">
-      <w:start w:val="1"/>
-      <w:numFmt w:val="bullet"/>
-      <w:lvlText w:val="■"/>
-      <w:lvlJc w:val="left"/>
-      <w:pPr>
-        <w:ind w:left="4320" w:hanging="360"/>
-      </w:pPr>
-      <w:rPr>
-        <w:u w:val="none"/>
-      </w:rPr>
-    </w:lvl>
-    <w:lvl w:ilvl="6">
-      <w:start w:val="1"/>
-      <w:numFmt w:val="bullet"/>
-      <w:lvlText w:val="●"/>
-      <w:lvlJc w:val="left"/>
-      <w:pPr>
-        <w:ind w:left="5040" w:hanging="360"/>
-      </w:pPr>
-      <w:rPr>
-        <w:u w:val="none"/>
-      </w:rPr>
-    </w:lvl>
-    <w:lvl w:ilvl="7">
-      <w:start w:val="1"/>
-      <w:numFmt w:val="bullet"/>
-      <w:lvlText w:val="○"/>
-      <w:lvlJc w:val="left"/>
-      <w:pPr>
-        <w:ind w:left="5760" w:hanging="360"/>
-      </w:pPr>
-      <w:rPr>
-        <w:u w:val="none"/>
-      </w:rPr>
-    </w:lvl>
-    <w:lvl w:ilvl="8">
-      <w:start w:val="1"/>
-      <w:numFmt w:val="bullet"/>
-      <w:lvlText w:val="■"/>
-      <w:lvlJc w:val="left"/>
-      <w:pPr>
-        <w:ind w:left="6480" w:hanging="360"/>
-      </w:pPr>
-      <w:rPr>
-        <w:u w:val="none"/>
-      </w:rPr>
-    </w:lvl>
-  </w:abstractNum>
-  <w:abstractNum w:abstractNumId="8" w15:restartNumberingAfterBreak="0">
-    <w:nsid w:val="70B77DCE"/>
-    <w:multiLevelType w:val="multilevel"/>
-    <w:tmpl w:val="30E4298E"/>
-    <w:lvl w:ilvl="0">
-      <w:start w:val="1"/>
-      <w:numFmt w:val="lowerLetter"/>
-      <w:lvlText w:val="%1)"/>
-      <w:lvlJc w:val="left"/>
-      <w:pPr>
-        <w:ind w:left="720" w:hanging="360"/>
-      </w:pPr>
-      <w:rPr>
-        <w:u w:val="none"/>
-      </w:rPr>
-    </w:lvl>
-    <w:lvl w:ilvl="1">
-      <w:start w:val="1"/>
-      <w:numFmt w:val="lowerRoman"/>
-      <w:lvlText w:val="%2)"/>
-      <w:lvlJc w:val="right"/>
-      <w:pPr>
-        <w:ind w:left="1440" w:hanging="360"/>
-      </w:pPr>
-      <w:rPr>
-        <w:u w:val="none"/>
-      </w:rPr>
-    </w:lvl>
-    <w:lvl w:ilvl="2">
-      <w:start w:val="1"/>
-      <w:numFmt w:val="decimal"/>
-      <w:lvlText w:val="%3)"/>
-      <w:lvlJc w:val="left"/>
-      <w:pPr>
-        <w:ind w:left="2160" w:hanging="360"/>
-      </w:pPr>
-      <w:rPr>
-        <w:u w:val="none"/>
-      </w:rPr>
-    </w:lvl>
-    <w:lvl w:ilvl="3">
-      <w:start w:val="1"/>
-      <w:numFmt w:val="lowerLetter"/>
-      <w:lvlText w:val="(%4)"/>
-      <w:lvlJc w:val="left"/>
-      <w:pPr>
-        <w:ind w:left="2880" w:hanging="360"/>
-      </w:pPr>
-      <w:rPr>
-        <w:u w:val="none"/>
-      </w:rPr>
-    </w:lvl>
-    <w:lvl w:ilvl="4">
-      <w:start w:val="1"/>
-      <w:numFmt w:val="lowerRoman"/>
-      <w:lvlText w:val="(%5)"/>
-      <w:lvlJc w:val="right"/>
-      <w:pPr>
-        <w:ind w:left="3600" w:hanging="360"/>
-      </w:pPr>
-      <w:rPr>
-        <w:u w:val="none"/>
-      </w:rPr>
-    </w:lvl>
-    <w:lvl w:ilvl="5">
-      <w:start w:val="1"/>
-      <w:numFmt w:val="decimal"/>
-      <w:lvlText w:val="(%6)"/>
-      <w:lvlJc w:val="left"/>
-      <w:pPr>
-        <w:ind w:left="4320" w:hanging="360"/>
-      </w:pPr>
-      <w:rPr>
-        <w:u w:val="none"/>
-      </w:rPr>
-    </w:lvl>
-    <w:lvl w:ilvl="6">
-      <w:start w:val="1"/>
-      <w:numFmt w:val="lowerLetter"/>
-      <w:lvlText w:val="%7."/>
-      <w:lvlJc w:val="left"/>
-      <w:pPr>
-        <w:ind w:left="5040" w:hanging="360"/>
-      </w:pPr>
-      <w:rPr>
-        <w:u w:val="none"/>
-      </w:rPr>
-    </w:lvl>
-    <w:lvl w:ilvl="7">
-      <w:start w:val="1"/>
-      <w:numFmt w:val="lowerRoman"/>
-      <w:lvlText w:val="%8."/>
-      <w:lvlJc w:val="right"/>
-      <w:pPr>
-        <w:ind w:left="5760" w:hanging="360"/>
-      </w:pPr>
-      <w:rPr>
-        <w:u w:val="none"/>
-      </w:rPr>
-    </w:lvl>
-    <w:lvl w:ilvl="8">
-      <w:start w:val="1"/>
-      <w:numFmt w:val="decimal"/>
-      <w:lvlText w:val="%9."/>
-      <w:lvlJc w:val="left"/>
-      <w:pPr>
-        <w:ind w:left="6480" w:hanging="360"/>
-      </w:pPr>
-      <w:rPr>
-        <w:u w:val="none"/>
-      </w:rPr>
-    </w:lvl>
-  </w:abstractNum>
-  <w:abstractNum w:abstractNumId="9" w15:restartNumberingAfterBreak="0">
-    <w:nsid w:val="78E4069C"/>
-    <w:multiLevelType w:val="multilevel"/>
-    <w:tmpl w:val="7358888A"/>
-    <w:lvl w:ilvl="0">
-      <w:start w:val="1"/>
-      <w:numFmt w:val="lowerLetter"/>
-      <w:lvlText w:val="%1)"/>
-      <w:lvlJc w:val="left"/>
-      <w:pPr>
-        <w:ind w:left="720" w:hanging="360"/>
-      </w:pPr>
-      <w:rPr>
-        <w:u w:val="none"/>
-      </w:rPr>
-    </w:lvl>
-    <w:lvl w:ilvl="1">
-      <w:start w:val="1"/>
-      <w:numFmt w:val="lowerRoman"/>
-      <w:lvlText w:val="%2)"/>
-      <w:lvlJc w:val="right"/>
-      <w:pPr>
-        <w:ind w:left="1440" w:hanging="360"/>
-      </w:pPr>
-      <w:rPr>
-        <w:u w:val="none"/>
-      </w:rPr>
-    </w:lvl>
-    <w:lvl w:ilvl="2">
-      <w:start w:val="1"/>
-      <w:numFmt w:val="decimal"/>
-      <w:lvlText w:val="%3)"/>
-      <w:lvlJc w:val="left"/>
-      <w:pPr>
-        <w:ind w:left="2160" w:hanging="360"/>
-      </w:pPr>
-      <w:rPr>
-        <w:u w:val="none"/>
-      </w:rPr>
-    </w:lvl>
-    <w:lvl w:ilvl="3">
-      <w:start w:val="1"/>
-      <w:numFmt w:val="lowerLetter"/>
-      <w:lvlText w:val="(%4)"/>
-      <w:lvlJc w:val="left"/>
-      <w:pPr>
-        <w:ind w:left="2880" w:hanging="360"/>
-      </w:pPr>
-      <w:rPr>
-        <w:u w:val="none"/>
-      </w:rPr>
-    </w:lvl>
-    <w:lvl w:ilvl="4">
-      <w:start w:val="1"/>
-      <w:numFmt w:val="lowerRoman"/>
-      <w:lvlText w:val="(%5)"/>
-      <w:lvlJc w:val="right"/>
-      <w:pPr>
-        <w:ind w:left="3600" w:hanging="360"/>
-      </w:pPr>
-      <w:rPr>
-        <w:u w:val="none"/>
-      </w:rPr>
-    </w:lvl>
-    <w:lvl w:ilvl="5">
-      <w:start w:val="1"/>
-      <w:numFmt w:val="decimal"/>
-      <w:lvlText w:val="(%6)"/>
-      <w:lvlJc w:val="left"/>
-      <w:pPr>
-        <w:ind w:left="4320" w:hanging="360"/>
-      </w:pPr>
-      <w:rPr>
-        <w:u w:val="none"/>
-      </w:rPr>
-    </w:lvl>
-    <w:lvl w:ilvl="6">
-      <w:start w:val="1"/>
-      <w:numFmt w:val="lowerLetter"/>
-      <w:lvlText w:val="%7."/>
-      <w:lvlJc w:val="left"/>
-      <w:pPr>
-        <w:ind w:left="5040" w:hanging="360"/>
-      </w:pPr>
-      <w:rPr>
-        <w:u w:val="none"/>
-      </w:rPr>
-    </w:lvl>
-    <w:lvl w:ilvl="7">
-      <w:start w:val="1"/>
-      <w:numFmt w:val="lowerRoman"/>
-      <w:lvlText w:val="%8."/>
-      <w:lvlJc w:val="right"/>
-      <w:pPr>
-        <w:ind w:left="5760" w:hanging="360"/>
-      </w:pPr>
-      <w:rPr>
-        <w:u w:val="none"/>
-      </w:rPr>
-    </w:lvl>
-    <w:lvl w:ilvl="8">
-      <w:start w:val="1"/>
-      <w:numFmt w:val="decimal"/>
-      <w:lvlText w:val="%9."/>
-      <w:lvlJc w:val="left"/>
-      <w:pPr>
-        <w:ind w:left="6480" w:hanging="360"/>
-      </w:pPr>
-      <w:rPr>
-        <w:u w:val="none"/>
-      </w:rPr>
-    </w:lvl>
-  </w:abstractNum>
-  <w:num w:numId="1" w16cid:durableId="1689913401">
+  <w:num w:numId="1" w16cid:durableId="1384795875">
+    <w:abstractNumId w:val="4"/>
+  </w:num>
+  <w:num w:numId="2" w16cid:durableId="1880698382">
+    <w:abstractNumId w:val="1"/>
+  </w:num>
+  <w:num w:numId="3" w16cid:durableId="890534395">
+    <w:abstractNumId w:val="9"/>
+  </w:num>
+  <w:num w:numId="4" w16cid:durableId="737751453">
+    <w:abstractNumId w:val="5"/>
+  </w:num>
+  <w:num w:numId="5" w16cid:durableId="1559432899">
+    <w:abstractNumId w:val="3"/>
+  </w:num>
+  <w:num w:numId="6" w16cid:durableId="1298411676">
+    <w:abstractNumId w:val="0"/>
+  </w:num>
+  <w:num w:numId="7" w16cid:durableId="1134106742">
     <w:abstractNumId w:val="8"/>
   </w:num>
-  <w:num w:numId="2" w16cid:durableId="51080541">
+  <w:num w:numId="8" w16cid:durableId="1787969405">
+    <w:abstractNumId w:val="2"/>
+  </w:num>
+  <w:num w:numId="9" w16cid:durableId="1164275990">
     <w:abstractNumId w:val="7"/>
   </w:num>
-  <w:num w:numId="3" w16cid:durableId="1600331558">
-    <w:abstractNumId w:val="3"/>
-  </w:num>
-  <w:num w:numId="4" w16cid:durableId="1827160619">
-    <w:abstractNumId w:val="5"/>
-  </w:num>
-  <w:num w:numId="5" w16cid:durableId="1270043065">
-    <w:abstractNumId w:val="9"/>
-  </w:num>
-  <w:num w:numId="6" w16cid:durableId="1038748119">
-    <w:abstractNumId w:val="4"/>
-  </w:num>
-  <w:num w:numId="7" w16cid:durableId="1132871817">
-    <w:abstractNumId w:val="2"/>
-  </w:num>
-  <w:num w:numId="8" w16cid:durableId="993872173">
+  <w:num w:numId="10" w16cid:durableId="2037198462">
     <w:abstractNumId w:val="6"/>
-  </w:num>
-  <w:num w:numId="9" w16cid:durableId="484736928">
-    <w:abstractNumId w:val="1"/>
-  </w:num>
-  <w:num w:numId="10" w16cid:durableId="56637132">
-    <w:abstractNumId w:val="0"/>
   </w:num>
 </w:numbering>
 </file>
@@ -15830,7 +16537,7 @@
     <w:basedOn w:val="Normal"/>
     <w:link w:val="Arial10Char"/>
     <w:qFormat/>
-    <w:rsid w:val="009C4F3F"/>
+    <w:rsid w:val="005E0400"/>
     <w:pPr>
       <w:spacing w:line="240" w:lineRule="auto"/>
       <w:jc w:val="center"/>
@@ -15844,7 +16551,7 @@
     <w:name w:val="Arial10 Char"/>
     <w:basedOn w:val="Fontepargpadro"/>
     <w:link w:val="Arial10"/>
-    <w:rsid w:val="009C4F3F"/>
+    <w:rsid w:val="005E0400"/>
     <w:rPr>
       <w:sz w:val="20"/>
       <w:szCs w:val="20"/>

</xml_diff>